<commit_message>
Alternative Flows 2 in Use Case 1
</commit_message>
<xml_diff>
--- a/Παραδοτέο 2/Use Cases v0.2.docx
+++ b/Παραδοτέο 2/Use Cases v0.2.docx
@@ -2,12 +2,18 @@
 <file path=word/document.xml><?xml version="1.0" encoding="utf-8"?>
 <w:document xmlns:wpc="http://schemas.microsoft.com/office/word/2010/wordprocessingCanvas" xmlns:cx="http://schemas.microsoft.com/office/drawing/2014/chartex" xmlns:cx1="http://schemas.microsoft.com/office/drawing/2015/9/8/chartex" xmlns:cx2="http://schemas.microsoft.com/office/drawing/2015/10/21/chartex" xmlns:cx3="http://schemas.microsoft.com/office/drawing/2016/5/9/chartex" xmlns:cx4="http://schemas.microsoft.com/office/drawing/2016/5/10/chartex" xmlns:cx5="http://schemas.microsoft.com/office/drawing/2016/5/11/chartex" xmlns:cx6="http://schemas.microsoft.com/office/drawing/2016/5/12/chartex" xmlns:cx7="http://schemas.microsoft.com/office/drawing/2016/5/13/chartex" xmlns:cx8="http://schemas.microsoft.com/office/drawing/2016/5/14/chartex" xmlns:mc="http://schemas.openxmlformats.org/markup-compatibility/2006" xmlns:aink="http://schemas.microsoft.com/office/drawing/2016/ink" xmlns:am3d="http://schemas.microsoft.com/office/drawing/2017/model3d" xmlns:o="urn:schemas-microsoft-com:office:office" xmlns:oel="http://schemas.microsoft.com/office/2019/extlst" xmlns:r="http://schemas.openxmlformats.org/officeDocument/2006/relationships" xmlns:m="http://schemas.openxmlformats.org/officeDocument/2006/math" xmlns:v="urn:schemas-microsoft-com:vml" xmlns:wp14="http://schemas.microsoft.com/office/word/2010/wordprocessingDrawing" xmlns:wp="http://schemas.openxmlformats.org/drawingml/2006/wordprocessingDrawing" xmlns:w10="urn:schemas-microsoft-com:office:word" xmlns:w="http://schemas.openxmlformats.org/wordprocessingml/2006/main" xmlns:w14="http://schemas.microsoft.com/office/word/2010/wordml" xmlns:w15="http://schemas.microsoft.com/office/word/2012/wordml" xmlns:w16cex="http://schemas.microsoft.com/office/word/2018/wordml/cex" xmlns:w16cid="http://schemas.microsoft.com/office/word/2016/wordml/cid" xmlns:w16="http://schemas.microsoft.com/office/word/2018/wordml" xmlns:w16sdtdh="http://schemas.microsoft.com/office/word/2020/wordml/sdtdatahash" xmlns:w16se="http://schemas.microsoft.com/office/word/2015/wordml/symex" xmlns:wpg="http://schemas.microsoft.com/office/word/2010/wordprocessingGroup" xmlns:wpi="http://schemas.microsoft.com/office/word/2010/wordprocessingInk" xmlns:wne="http://schemas.microsoft.com/office/word/2006/wordml" xmlns:wps="http://schemas.microsoft.com/office/word/2010/wordprocessingShape" mc:Ignorable="w14 w15 w16se w16cid w16 w16cex w16sdtdh wp14">
   <w:body>
+    <w:p>
+      <w:pPr>
+        <w:rPr>
+          <w:lang w:val="en-US"/>
+        </w:rPr>
+      </w:pPr>
+    </w:p>
     <w:p/>
     <w:p/>
     <w:p/>
     <w:p/>
     <w:p/>
-    <w:p/>
     <w:p>
       <w:pPr>
         <w:rPr>
@@ -67,6 +73,7 @@
         <w:rPr>
           <w:sz w:val="32"/>
           <w:szCs w:val="32"/>
+          <w:lang w:val="en-US"/>
         </w:rPr>
       </w:pPr>
       <w:r>
@@ -112,7 +119,15 @@
           <w:sz w:val="32"/>
           <w:szCs w:val="32"/>
         </w:rPr>
-        <w:t>0.1</w:t>
+        <w:t>0.</w:t>
+      </w:r>
+      <w:r>
+        <w:rPr>
+          <w:sz w:val="32"/>
+          <w:szCs w:val="32"/>
+          <w:lang w:val="en-US"/>
+        </w:rPr>
+        <w:t>2</w:t>
       </w:r>
     </w:p>
     <w:p>
@@ -353,12 +368,14 @@
         <w:rPr>
           <w:sz w:val="32"/>
           <w:szCs w:val="32"/>
+          <w:lang w:val="en-US"/>
         </w:rPr>
       </w:pPr>
       <w:r>
         <w:rPr>
           <w:sz w:val="32"/>
           <w:szCs w:val="32"/>
+          <w:lang w:val="en-US"/>
         </w:rPr>
         <w:t>https://github.com/ChristineGi/LeaseIt</w:t>
       </w:r>
@@ -369,6 +386,7 @@
         <w:rPr>
           <w:sz w:val="32"/>
           <w:szCs w:val="32"/>
+          <w:lang w:val="en-US"/>
         </w:rPr>
       </w:pPr>
     </w:p>
@@ -378,6 +396,7 @@
         <w:rPr>
           <w:sz w:val="32"/>
           <w:szCs w:val="32"/>
+          <w:lang w:val="en-US"/>
         </w:rPr>
       </w:pPr>
     </w:p>
@@ -388,6 +407,7 @@
           <w:bCs/>
           <w:sz w:val="32"/>
           <w:szCs w:val="32"/>
+          <w:lang w:val="en-US"/>
         </w:rPr>
       </w:pPr>
     </w:p>
@@ -399,6 +419,7 @@
           <w:bCs/>
           <w:sz w:val="32"/>
           <w:szCs w:val="32"/>
+          <w:lang w:val="en-US"/>
         </w:rPr>
       </w:pPr>
     </w:p>
@@ -410,6 +431,7 @@
           <w:bCs/>
           <w:sz w:val="32"/>
           <w:szCs w:val="32"/>
+          <w:lang w:val="en-US"/>
         </w:rPr>
       </w:pPr>
     </w:p>
@@ -2036,94 +2058,279 @@
         <w:rPr>
           <w:b/>
           <w:bCs/>
-          <w:sz w:val="28"/>
-          <w:szCs w:val="28"/>
-        </w:rPr>
-      </w:pPr>
-      <w:r>
-        <w:rPr>
-          <w:b/>
-          <w:bCs/>
-          <w:sz w:val="28"/>
-          <w:szCs w:val="28"/>
-          <w:lang w:val="en-US"/>
-        </w:rPr>
-        <w:t>Alternative Flow</w:t>
-      </w:r>
-      <w:r>
-        <w:rPr>
-          <w:b/>
-          <w:bCs/>
-          <w:sz w:val="28"/>
-          <w:szCs w:val="28"/>
-        </w:rPr>
-        <w:t xml:space="preserve"> 1: </w:t>
-      </w:r>
-      <w:r>
-        <w:rPr>
-          <w:b/>
-          <w:bCs/>
-          <w:sz w:val="28"/>
-          <w:szCs w:val="28"/>
-          <w:lang w:val="en-US"/>
-        </w:rPr>
-        <w:t xml:space="preserve"> </w:t>
-      </w:r>
-      <w:r>
-        <w:rPr>
-          <w:b/>
-          <w:bCs/>
-          <w:sz w:val="28"/>
-          <w:szCs w:val="28"/>
-        </w:rPr>
-        <w:t>Απόρριψη</w:t>
-      </w:r>
-      <w:r>
-        <w:rPr>
-          <w:b/>
-          <w:bCs/>
-          <w:sz w:val="28"/>
-          <w:szCs w:val="28"/>
-          <w:lang w:val="en-US"/>
-        </w:rPr>
-        <w:t xml:space="preserve"> </w:t>
-      </w:r>
-      <w:r>
-        <w:rPr>
-          <w:b/>
-          <w:bCs/>
-          <w:sz w:val="28"/>
-          <w:szCs w:val="28"/>
-        </w:rPr>
-        <w:t>Αίτησης</w:t>
-      </w:r>
-      <w:r>
-        <w:rPr>
-          <w:b/>
-          <w:bCs/>
-          <w:sz w:val="28"/>
-          <w:szCs w:val="28"/>
-          <w:lang w:val="en-US"/>
-        </w:rPr>
-        <w:t xml:space="preserve"> </w:t>
-      </w:r>
-      <w:r>
-        <w:rPr>
-          <w:b/>
-          <w:bCs/>
-          <w:sz w:val="28"/>
-          <w:szCs w:val="28"/>
-        </w:rPr>
-        <w:t>Πίστωσης</w:t>
-      </w:r>
-    </w:p>
-    <w:p>
-      <w:pPr>
-        <w:jc w:val="center"/>
+        </w:rPr>
+      </w:pPr>
+      <w:r>
+        <w:rPr>
+          <w:b/>
+          <w:bCs/>
+          <w:lang w:val="en-US"/>
+        </w:rPr>
+        <w:t>Alternative</w:t>
+      </w:r>
+      <w:r>
+        <w:rPr>
+          <w:b/>
+          <w:bCs/>
+        </w:rPr>
+        <w:t xml:space="preserve"> </w:t>
+      </w:r>
+      <w:r>
+        <w:rPr>
+          <w:b/>
+          <w:bCs/>
+          <w:lang w:val="en-US"/>
+        </w:rPr>
+        <w:t>Flow</w:t>
+      </w:r>
+      <w:r>
+        <w:rPr>
+          <w:b/>
+          <w:bCs/>
+        </w:rPr>
+        <w:t xml:space="preserve"> 1:  </w:t>
+      </w:r>
+      <w:r>
+        <w:rPr>
+          <w:b/>
+          <w:bCs/>
+        </w:rPr>
+        <w:t>Μη διαθεσ</w:t>
+      </w:r>
+      <w:r>
+        <w:rPr>
+          <w:b/>
+          <w:bCs/>
+        </w:rPr>
+        <w:t>ιμότητα οχήματος</w:t>
+      </w:r>
+    </w:p>
+    <w:p>
+      <w:pPr>
+        <w:rPr>
+          <w:b/>
+          <w:bCs/>
+        </w:rPr>
+      </w:pPr>
+    </w:p>
+    <w:p>
+      <w:pPr>
+        <w:pStyle w:val="a6"/>
+        <w:numPr>
+          <w:ilvl w:val="1"/>
+          <w:numId w:val="87"/>
+        </w:numPr>
+        <w:rPr>
+          <w:b/>
+          <w:bCs/>
+        </w:rPr>
+      </w:pPr>
+      <w:r>
+        <w:t xml:space="preserve">Το σύστημα αμέσως μετά την επιλογή του χρήστη πραγματοποιεί έλεγχο αποθέματος διαπιστώνοντας μη διαθεσιμότητα του οχήματος στον </w:t>
+      </w:r>
+      <w:r>
+        <w:rPr>
+          <w:lang w:val="en-US"/>
+        </w:rPr>
+        <w:t>Dealership</w:t>
+      </w:r>
+      <w:r>
+        <w:t>.</w:t>
+      </w:r>
+    </w:p>
+    <w:p>
+      <w:pPr>
+        <w:pStyle w:val="a6"/>
+        <w:rPr>
+          <w:b/>
+          <w:bCs/>
+        </w:rPr>
+      </w:pPr>
+    </w:p>
+    <w:p>
+      <w:pPr>
+        <w:pStyle w:val="a6"/>
+        <w:numPr>
+          <w:ilvl w:val="1"/>
+          <w:numId w:val="87"/>
+        </w:numPr>
+      </w:pPr>
+      <w:r>
+        <w:rPr>
+          <w:lang w:val="en-US"/>
+        </w:rPr>
+        <w:t>To</w:t>
+      </w:r>
+      <w:r>
+        <w:t xml:space="preserve"> σύστημα ενημερώνει τον χρήστη για την μη διαθεσιμότητα μέσω αναδυόμενου μηνύματος</w:t>
+      </w:r>
+    </w:p>
+    <w:p>
+      <w:pPr>
+        <w:pStyle w:val="a6"/>
+      </w:pPr>
+    </w:p>
+    <w:p>
+      <w:pPr>
+        <w:pStyle w:val="a6"/>
+        <w:numPr>
+          <w:ilvl w:val="1"/>
+          <w:numId w:val="87"/>
+        </w:numPr>
+      </w:pPr>
+      <w:r>
+        <w:t>Το σύστημα πραγματοποιεί αναζήτηση</w:t>
+      </w:r>
+      <w:r>
+        <w:t xml:space="preserve"> </w:t>
+      </w:r>
+      <w:r>
+        <w:t>και εμφανίζει</w:t>
+      </w:r>
+      <w:r>
+        <w:t xml:space="preserve"> οχήματα με βάση τ</w:t>
+      </w:r>
+      <w:r>
+        <w:t xml:space="preserve">ην επιλογή οχήματος </w:t>
+      </w:r>
+      <w:r>
+        <w:t>του χρήστη.</w:t>
+      </w:r>
+    </w:p>
+    <w:p>
+      <w:pPr>
+        <w:pStyle w:val="a6"/>
+        <w:rPr>
+          <w:b/>
+          <w:bCs/>
+        </w:rPr>
+      </w:pPr>
+    </w:p>
+    <w:p>
+      <w:pPr>
+        <w:pStyle w:val="a6"/>
+        <w:numPr>
+          <w:ilvl w:val="1"/>
+          <w:numId w:val="87"/>
+        </w:numPr>
+      </w:pPr>
+      <w:r>
+        <w:t>Ο χρήστης τροποποιεί τα κριτήρια αναζήτησής του .</w:t>
+      </w:r>
+    </w:p>
+    <w:p>
+      <w:pPr>
+        <w:pStyle w:val="a6"/>
+        <w:rPr>
+          <w:b/>
+          <w:bCs/>
+        </w:rPr>
+      </w:pPr>
+    </w:p>
+    <w:p>
+      <w:pPr>
+        <w:pStyle w:val="a6"/>
+        <w:numPr>
+          <w:ilvl w:val="1"/>
+          <w:numId w:val="87"/>
+        </w:numPr>
+      </w:pPr>
+      <w:r>
+        <w:t>Το σύστημα επιστρέφει στον Βήμα 4 της βασικής ροής.</w:t>
+      </w:r>
+      <w:r>
+        <w:t xml:space="preserve"> </w:t>
+      </w:r>
+    </w:p>
+    <w:p>
+      <w:pPr>
         <w:rPr>
           <w:sz w:val="32"/>
           <w:szCs w:val="32"/>
-          <w:lang w:val="en-US"/>
+        </w:rPr>
+      </w:pPr>
+    </w:p>
+    <w:p>
+      <w:pPr>
+        <w:rPr>
+          <w:sz w:val="32"/>
+          <w:szCs w:val="32"/>
+        </w:rPr>
+      </w:pPr>
+    </w:p>
+    <w:p>
+      <w:pPr>
+        <w:rPr>
+          <w:b/>
+          <w:bCs/>
+          <w:color w:val="FF0000"/>
+        </w:rPr>
+      </w:pPr>
+      <w:r>
+        <w:rPr>
+          <w:b/>
+          <w:bCs/>
+          <w:color w:val="FF0000"/>
+          <w:lang w:val="en-US"/>
+        </w:rPr>
+        <w:t>Alternative</w:t>
+      </w:r>
+      <w:r>
+        <w:rPr>
+          <w:b/>
+          <w:bCs/>
+          <w:color w:val="FF0000"/>
+        </w:rPr>
+        <w:t xml:space="preserve"> </w:t>
+      </w:r>
+      <w:r>
+        <w:rPr>
+          <w:b/>
+          <w:bCs/>
+          <w:color w:val="FF0000"/>
+          <w:lang w:val="en-US"/>
+        </w:rPr>
+        <w:t>Flow</w:t>
+      </w:r>
+      <w:r>
+        <w:rPr>
+          <w:b/>
+          <w:bCs/>
+          <w:color w:val="FF0000"/>
+        </w:rPr>
+        <w:t xml:space="preserve"> </w:t>
+      </w:r>
+      <w:r>
+        <w:rPr>
+          <w:b/>
+          <w:bCs/>
+          <w:color w:val="FF0000"/>
+        </w:rPr>
+        <w:t>2</w:t>
+      </w:r>
+      <w:r>
+        <w:rPr>
+          <w:b/>
+          <w:bCs/>
+          <w:color w:val="FF0000"/>
+        </w:rPr>
+        <w:t xml:space="preserve">: </w:t>
+      </w:r>
+      <w:r>
+        <w:rPr>
+          <w:b/>
+          <w:bCs/>
+          <w:color w:val="FF0000"/>
+        </w:rPr>
+        <w:t xml:space="preserve"> Απόρριψη Αίτησης Πίστωσης</w:t>
+      </w:r>
+    </w:p>
+    <w:p>
+      <w:pPr>
+        <w:jc w:val="center"/>
+        <w:rPr>
+          <w:sz w:val="32"/>
+          <w:szCs w:val="32"/>
         </w:rPr>
       </w:pPr>
     </w:p>
@@ -2188,8 +2395,7 @@
     </w:p>
     <w:p>
       <w:pPr>
-        <w:pStyle w:val="a6"/>
-        <w:ind w:left="480"/>
+        <w:ind w:firstLine="720"/>
       </w:pPr>
       <w:r>
         <w:t>μηνύματος</w:t>
@@ -2259,6 +2465,65 @@
     <w:p>
       <w:pPr>
         <w:rPr>
+          <w:b/>
+          <w:bCs/>
+          <w:color w:val="FF0000"/>
+        </w:rPr>
+      </w:pPr>
+      <w:r>
+        <w:rPr>
+          <w:b/>
+          <w:bCs/>
+          <w:color w:val="FF0000"/>
+          <w:lang w:val="en-US"/>
+        </w:rPr>
+        <w:t>Alternative</w:t>
+      </w:r>
+      <w:r>
+        <w:rPr>
+          <w:b/>
+          <w:bCs/>
+          <w:color w:val="FF0000"/>
+        </w:rPr>
+        <w:t xml:space="preserve"> </w:t>
+      </w:r>
+      <w:r>
+        <w:rPr>
+          <w:b/>
+          <w:bCs/>
+          <w:color w:val="FF0000"/>
+          <w:lang w:val="en-US"/>
+        </w:rPr>
+        <w:t>Flow</w:t>
+      </w:r>
+      <w:r>
+        <w:rPr>
+          <w:b/>
+          <w:bCs/>
+          <w:color w:val="FF0000"/>
+        </w:rPr>
+        <w:t xml:space="preserve"> </w:t>
+      </w:r>
+      <w:r>
+        <w:rPr>
+          <w:b/>
+          <w:bCs/>
+          <w:color w:val="FF0000"/>
+        </w:rPr>
+        <w:t>3</w:t>
+      </w:r>
+      <w:r>
+        <w:rPr>
+          <w:b/>
+          <w:bCs/>
+          <w:color w:val="FF0000"/>
+        </w:rPr>
+        <w:t>:  Ο χρήστης εγκαταλείπει τη διαδικασία</w:t>
+      </w:r>
+    </w:p>
+    <w:p>
+      <w:pPr>
+        <w:rPr>
           <w:sz w:val="32"/>
           <w:szCs w:val="32"/>
         </w:rPr>
@@ -2266,7 +2531,6 @@
     </w:p>
     <w:p>
       <w:pPr>
-        <w:jc w:val="center"/>
         <w:rPr>
           <w:sz w:val="32"/>
           <w:szCs w:val="32"/>
@@ -2275,11 +2539,199 @@
     </w:p>
     <w:p>
       <w:pPr>
-        <w:jc w:val="center"/>
-        <w:rPr>
-          <w:sz w:val="32"/>
-          <w:szCs w:val="32"/>
-        </w:rPr>
+        <w:pStyle w:val="a6"/>
+        <w:numPr>
+          <w:ilvl w:val="1"/>
+          <w:numId w:val="89"/>
+        </w:numPr>
+      </w:pPr>
+      <w:r>
+        <w:t>Ο χρήστης εγκαταλείπει την διαδικασία Μίσθωσης Οχήματος.</w:t>
+      </w:r>
+    </w:p>
+    <w:p>
+      <w:pPr>
+        <w:pStyle w:val="a6"/>
+        <w:ind w:left="480"/>
+      </w:pPr>
+    </w:p>
+    <w:p>
+      <w:pPr>
+        <w:pStyle w:val="a6"/>
+        <w:numPr>
+          <w:ilvl w:val="1"/>
+          <w:numId w:val="89"/>
+        </w:numPr>
+      </w:pPr>
+      <w:r>
+        <w:t xml:space="preserve">Το σύστημα ανιχνεύει το κλείσιμο του </w:t>
+      </w:r>
+      <w:r>
+        <w:rPr>
+          <w:lang w:val="en-US"/>
+        </w:rPr>
+        <w:t>Leasing</w:t>
+      </w:r>
+      <w:r>
+        <w:t xml:space="preserve"> </w:t>
+      </w:r>
+      <w:r>
+        <w:rPr>
+          <w:lang w:val="en-US"/>
+        </w:rPr>
+        <w:t>Session</w:t>
+      </w:r>
+      <w:r>
+        <w:t xml:space="preserve"> </w:t>
+      </w:r>
+      <w:r>
+        <w:t xml:space="preserve">αποθηκεύοντας τις  </w:t>
+      </w:r>
+    </w:p>
+    <w:p>
+      <w:pPr>
+        <w:pStyle w:val="a6"/>
+      </w:pPr>
+      <w:r>
+        <w:t xml:space="preserve"> τελευταίες ρυθμίσεις του χρήστης για διάστημα 24 ωρών.</w:t>
+      </w:r>
+      <w:r>
+        <w:t xml:space="preserve"> </w:t>
+      </w:r>
+    </w:p>
+    <w:p/>
+    <w:p>
+      <w:pPr>
+        <w:pStyle w:val="a6"/>
+        <w:numPr>
+          <w:ilvl w:val="1"/>
+          <w:numId w:val="89"/>
+        </w:numPr>
+      </w:pPr>
+      <w:r>
+        <w:t xml:space="preserve">Το σύστημα αποστέλλει </w:t>
+      </w:r>
+      <w:r>
+        <w:rPr>
+          <w:lang w:val="en-US"/>
+        </w:rPr>
+        <w:t>email</w:t>
+      </w:r>
+      <w:r>
+        <w:t xml:space="preserve"> </w:t>
+      </w:r>
+      <w:r>
+        <w:t xml:space="preserve">υπενθύμισης στον χρήστης για την </w:t>
+      </w:r>
+    </w:p>
+    <w:p>
+      <w:pPr>
+        <w:pStyle w:val="a6"/>
+        <w:ind w:left="480"/>
+      </w:pPr>
+      <w:r>
+        <w:rPr>
+          <w:lang w:val="en-US"/>
+        </w:rPr>
+        <w:t xml:space="preserve">     </w:t>
+      </w:r>
+      <w:r>
+        <w:t xml:space="preserve">ολοκλήρωση της διαδικασίας </w:t>
+      </w:r>
+      <w:r>
+        <w:rPr>
+          <w:lang w:val="en-US"/>
+        </w:rPr>
+        <w:t>Leasing</w:t>
+      </w:r>
+      <w:r>
+        <w:t>.</w:t>
+      </w:r>
+    </w:p>
+    <w:p>
+      <w:pPr>
+        <w:pStyle w:val="a6"/>
+        <w:ind w:left="480"/>
+      </w:pPr>
+    </w:p>
+    <w:p>
+      <w:pPr>
+        <w:pStyle w:val="a6"/>
+        <w:numPr>
+          <w:ilvl w:val="1"/>
+          <w:numId w:val="89"/>
+        </w:numPr>
+      </w:pPr>
+      <w:r>
+        <w:t>Ο χρήστης ανταποκρίνεται στην υπενθύμιση του συστήματος.</w:t>
+      </w:r>
+    </w:p>
+    <w:p>
+      <w:pPr>
+        <w:pStyle w:val="a6"/>
+        <w:ind w:left="480"/>
+      </w:pPr>
+    </w:p>
+    <w:p>
+      <w:pPr>
+        <w:pStyle w:val="a6"/>
+        <w:numPr>
+          <w:ilvl w:val="1"/>
+          <w:numId w:val="89"/>
+        </w:numPr>
+      </w:pPr>
+      <w:r>
+        <w:t xml:space="preserve">Το σύστημα ανακτά τις ρυθμίσεις του χρήστη επιστρέφοντας στην </w:t>
+      </w:r>
+    </w:p>
+    <w:p>
+      <w:pPr>
+        <w:ind w:firstLine="720"/>
+      </w:pPr>
+      <w:r>
+        <w:t xml:space="preserve">διαδικασία ολοκλήρωσης του </w:t>
+      </w:r>
+      <w:r>
+        <w:rPr>
+          <w:lang w:val="en-US"/>
+        </w:rPr>
+        <w:t>Leasing.</w:t>
+      </w:r>
+    </w:p>
+    <w:p>
+      <w:pPr>
+        <w:pStyle w:val="a6"/>
+      </w:pPr>
+    </w:p>
+    <w:p>
+      <w:pPr>
+        <w:pStyle w:val="a6"/>
+        <w:numPr>
+          <w:ilvl w:val="1"/>
+          <w:numId w:val="89"/>
+        </w:numPr>
+      </w:pPr>
+      <w:r>
+        <w:t>Το σύστημα επιστρέφει στο Βήμα 12 της Βασικής Ροής.</w:t>
+      </w:r>
+    </w:p>
+    <w:p/>
+    <w:p/>
+    <w:p>
+      <w:pPr>
+        <w:pStyle w:val="a6"/>
+      </w:pPr>
+    </w:p>
+    <w:p>
+      <w:pPr>
+        <w:pStyle w:val="a6"/>
+        <w:ind w:left="480"/>
+      </w:pPr>
+    </w:p>
+    <w:p>
+      <w:pPr>
+        <w:pStyle w:val="a6"/>
+        <w:ind w:left="480"/>
       </w:pPr>
     </w:p>
     <w:p>
@@ -3347,6 +3799,7 @@
         </w:numPr>
       </w:pPr>
       <w:r>
+        <w:lastRenderedPageBreak/>
         <w:t xml:space="preserve">Ο χρήστης επιλέγει τη λειτουργία </w:t>
       </w:r>
       <w:r>
@@ -4442,7 +4895,7 @@
         <w:pStyle w:val="a6"/>
         <w:numPr>
           <w:ilvl w:val="1"/>
-          <w:numId w:val="80"/>
+          <w:numId w:val="89"/>
         </w:numPr>
         <w:spacing w:before="100" w:beforeAutospacing="1" w:after="100" w:afterAutospacing="1"/>
         <w:rPr>
@@ -4507,7 +4960,7 @@
         <w:pStyle w:val="a6"/>
         <w:numPr>
           <w:ilvl w:val="1"/>
-          <w:numId w:val="80"/>
+          <w:numId w:val="89"/>
         </w:numPr>
         <w:spacing w:before="100" w:beforeAutospacing="1" w:after="100" w:afterAutospacing="1"/>
         <w:rPr>
@@ -4561,7 +5014,7 @@
         <w:pStyle w:val="a6"/>
         <w:numPr>
           <w:ilvl w:val="1"/>
-          <w:numId w:val="80"/>
+          <w:numId w:val="89"/>
         </w:numPr>
         <w:spacing w:before="100" w:beforeAutospacing="1" w:after="100" w:afterAutospacing="1"/>
         <w:rPr>
@@ -4597,7 +5050,7 @@
         <w:pStyle w:val="a6"/>
         <w:numPr>
           <w:ilvl w:val="1"/>
-          <w:numId w:val="80"/>
+          <w:numId w:val="89"/>
         </w:numPr>
         <w:spacing w:before="100" w:beforeAutospacing="1" w:after="100" w:afterAutospacing="1"/>
         <w:rPr>
@@ -4633,7 +5086,7 @@
         <w:pStyle w:val="a6"/>
         <w:numPr>
           <w:ilvl w:val="1"/>
-          <w:numId w:val="80"/>
+          <w:numId w:val="89"/>
         </w:numPr>
         <w:spacing w:before="100" w:beforeAutospacing="1" w:after="100" w:afterAutospacing="1"/>
         <w:rPr>
@@ -5531,6 +5984,7 @@
         <w:spacing w:before="100" w:beforeAutospacing="1" w:after="100" w:afterAutospacing="1"/>
       </w:pPr>
       <w:r>
+        <w:lastRenderedPageBreak/>
         <w:t>Το σύστημα εμφανίζει στην οθόνη «</w:t>
       </w:r>
       <w:r>
@@ -6147,6 +6601,7 @@
         </w:rPr>
       </w:pPr>
       <w:r>
+        <w:lastRenderedPageBreak/>
         <w:t>Το</w:t>
       </w:r>
       <w:r>
@@ -6483,7 +6938,6 @@
         </w:numPr>
       </w:pPr>
       <w:r>
-        <w:lastRenderedPageBreak/>
         <w:t>Ο χρήστης αποδέχεται την ανανέωση μίσθωσης πατώντας το κουμπί «</w:t>
       </w:r>
       <w:r>
@@ -7464,6 +7918,7 @@
           <w:lang w:eastAsia="el-GR"/>
           <w14:ligatures w14:val="none"/>
         </w:rPr>
+        <w:lastRenderedPageBreak/>
         <w:t xml:space="preserve">  Ο χρήστης ανανεώνει τα στοιχεία πληρωμής συμπληρώνοντάς τα στα αντίστοιχα πεδία.</w:t>
       </w:r>
     </w:p>
@@ -9681,6 +10136,7 @@
         <w:rPr>
           <w:rFonts w:cstheme="minorHAnsi"/>
         </w:rPr>
+        <w:lastRenderedPageBreak/>
         <w:t xml:space="preserve">Το σύστημα </w:t>
       </w:r>
       <w:r>
@@ -10487,6 +10943,7 @@
         <w:rPr>
           <w:rFonts w:cstheme="minorHAnsi"/>
         </w:rPr>
+        <w:lastRenderedPageBreak/>
         <w:t>Το σύστημα</w:t>
       </w:r>
       <w:r>
@@ -11029,7 +11486,6 @@
         </w:numPr>
       </w:pPr>
       <w:r>
-        <w:lastRenderedPageBreak/>
         <w:t xml:space="preserve">Το σύστημα λαμβάνει τους τηλεφωνικούς αριθμούς των επιλεγμένων ατόμων και δημιουργεί το </w:t>
       </w:r>
       <w:r>
@@ -12597,7 +13053,6 @@
         </w:numPr>
       </w:pPr>
       <w:r>
-        <w:lastRenderedPageBreak/>
         <w:t xml:space="preserve">Το σύστημα αλληλοεπιδρά μοιράζοντας δεδομένα περιστατικών με το </w:t>
       </w:r>
       <w:r>
@@ -12799,6 +13254,7 @@
         </w:numPr>
       </w:pPr>
       <w:r>
+        <w:lastRenderedPageBreak/>
         <w:t xml:space="preserve">Το σύστημα έχοντας γίνει όλα τα απαραίτητα βήματα για την υπηρεσία </w:t>
       </w:r>
       <w:r>
@@ -14482,6 +14938,121 @@
     </w:lvl>
   </w:abstractNum>
   <w:abstractNum w:abstractNumId="10" w15:restartNumberingAfterBreak="0">
+    <w:nsid w:val="0AFD3086"/>
+    <w:multiLevelType w:val="multilevel"/>
+    <w:tmpl w:val="56F0A3FC"/>
+    <w:lvl w:ilvl="0">
+      <w:start w:val="10"/>
+      <w:numFmt w:val="decimal"/>
+      <w:lvlText w:val="%1."/>
+      <w:lvlJc w:val="left"/>
+      <w:pPr>
+        <w:ind w:left="480" w:hanging="480"/>
+      </w:pPr>
+      <w:rPr>
+        <w:rFonts w:hint="default"/>
+      </w:rPr>
+    </w:lvl>
+    <w:lvl w:ilvl="1">
+      <w:start w:val="1"/>
+      <w:numFmt w:val="decimal"/>
+      <w:lvlText w:val="%1.%2."/>
+      <w:lvlJc w:val="left"/>
+      <w:pPr>
+        <w:ind w:left="480" w:hanging="480"/>
+      </w:pPr>
+      <w:rPr>
+        <w:rFonts w:hint="default"/>
+        <w:b/>
+        <w:bCs/>
+      </w:rPr>
+    </w:lvl>
+    <w:lvl w:ilvl="2">
+      <w:start w:val="1"/>
+      <w:numFmt w:val="decimal"/>
+      <w:lvlText w:val="%1.%2.%3."/>
+      <w:lvlJc w:val="left"/>
+      <w:pPr>
+        <w:ind w:left="720" w:hanging="720"/>
+      </w:pPr>
+      <w:rPr>
+        <w:rFonts w:hint="default"/>
+      </w:rPr>
+    </w:lvl>
+    <w:lvl w:ilvl="3">
+      <w:start w:val="1"/>
+      <w:numFmt w:val="decimal"/>
+      <w:lvlText w:val="%1.%2.%3.%4."/>
+      <w:lvlJc w:val="left"/>
+      <w:pPr>
+        <w:ind w:left="720" w:hanging="720"/>
+      </w:pPr>
+      <w:rPr>
+        <w:rFonts w:hint="default"/>
+      </w:rPr>
+    </w:lvl>
+    <w:lvl w:ilvl="4">
+      <w:start w:val="1"/>
+      <w:numFmt w:val="decimal"/>
+      <w:lvlText w:val="%1.%2.%3.%4.%5."/>
+      <w:lvlJc w:val="left"/>
+      <w:pPr>
+        <w:ind w:left="1080" w:hanging="1080"/>
+      </w:pPr>
+      <w:rPr>
+        <w:rFonts w:hint="default"/>
+      </w:rPr>
+    </w:lvl>
+    <w:lvl w:ilvl="5">
+      <w:start w:val="1"/>
+      <w:numFmt w:val="decimal"/>
+      <w:lvlText w:val="%1.%2.%3.%4.%5.%6."/>
+      <w:lvlJc w:val="left"/>
+      <w:pPr>
+        <w:ind w:left="1080" w:hanging="1080"/>
+      </w:pPr>
+      <w:rPr>
+        <w:rFonts w:hint="default"/>
+      </w:rPr>
+    </w:lvl>
+    <w:lvl w:ilvl="6">
+      <w:start w:val="1"/>
+      <w:numFmt w:val="decimal"/>
+      <w:lvlText w:val="%1.%2.%3.%4.%5.%6.%7."/>
+      <w:lvlJc w:val="left"/>
+      <w:pPr>
+        <w:ind w:left="1440" w:hanging="1440"/>
+      </w:pPr>
+      <w:rPr>
+        <w:rFonts w:hint="default"/>
+      </w:rPr>
+    </w:lvl>
+    <w:lvl w:ilvl="7">
+      <w:start w:val="1"/>
+      <w:numFmt w:val="decimal"/>
+      <w:lvlText w:val="%1.%2.%3.%4.%5.%6.%7.%8."/>
+      <w:lvlJc w:val="left"/>
+      <w:pPr>
+        <w:ind w:left="1440" w:hanging="1440"/>
+      </w:pPr>
+      <w:rPr>
+        <w:rFonts w:hint="default"/>
+      </w:rPr>
+    </w:lvl>
+    <w:lvl w:ilvl="8">
+      <w:start w:val="1"/>
+      <w:numFmt w:val="decimal"/>
+      <w:lvlText w:val="%1.%2.%3.%4.%5.%6.%7.%8.%9."/>
+      <w:lvlJc w:val="left"/>
+      <w:pPr>
+        <w:ind w:left="1800" w:hanging="1800"/>
+      </w:pPr>
+      <w:rPr>
+        <w:rFonts w:hint="default"/>
+      </w:rPr>
+    </w:lvl>
+  </w:abstractNum>
+  <w:abstractNum w:abstractNumId="11" w15:restartNumberingAfterBreak="0">
     <w:nsid w:val="0B0C05CD"/>
     <w:multiLevelType w:val="multilevel"/>
     <w:tmpl w:val="7024ABD6"/>
@@ -14603,7 +15174,7 @@
       </w:rPr>
     </w:lvl>
   </w:abstractNum>
-  <w:abstractNum w:abstractNumId="11" w15:restartNumberingAfterBreak="0">
+  <w:abstractNum w:abstractNumId="12" w15:restartNumberingAfterBreak="0">
     <w:nsid w:val="0CA255C7"/>
     <w:multiLevelType w:val="multilevel"/>
     <w:tmpl w:val="0B12EF06"/>
@@ -14716,7 +15287,7 @@
       </w:rPr>
     </w:lvl>
   </w:abstractNum>
-  <w:abstractNum w:abstractNumId="12" w15:restartNumberingAfterBreak="0">
+  <w:abstractNum w:abstractNumId="13" w15:restartNumberingAfterBreak="0">
     <w:nsid w:val="0D90723D"/>
     <w:multiLevelType w:val="multilevel"/>
     <w:tmpl w:val="B624305A"/>
@@ -14829,7 +15400,7 @@
       </w:rPr>
     </w:lvl>
   </w:abstractNum>
-  <w:abstractNum w:abstractNumId="13" w15:restartNumberingAfterBreak="0">
+  <w:abstractNum w:abstractNumId="14" w15:restartNumberingAfterBreak="0">
     <w:nsid w:val="0DB05CC9"/>
     <w:multiLevelType w:val="hybridMultilevel"/>
     <w:tmpl w:val="2A6854AA"/>
@@ -14918,7 +15489,7 @@
       </w:pPr>
     </w:lvl>
   </w:abstractNum>
-  <w:abstractNum w:abstractNumId="14" w15:restartNumberingAfterBreak="0">
+  <w:abstractNum w:abstractNumId="15" w15:restartNumberingAfterBreak="0">
     <w:nsid w:val="0DDE4031"/>
     <w:multiLevelType w:val="multilevel"/>
     <w:tmpl w:val="8A8245DC"/>
@@ -15039,7 +15610,120 @@
       </w:pPr>
     </w:lvl>
   </w:abstractNum>
-  <w:abstractNum w:abstractNumId="15" w15:restartNumberingAfterBreak="0">
+  <w:abstractNum w:abstractNumId="16" w15:restartNumberingAfterBreak="0">
+    <w:nsid w:val="105961C2"/>
+    <w:multiLevelType w:val="multilevel"/>
+    <w:tmpl w:val="040A5C26"/>
+    <w:lvl w:ilvl="0">
+      <w:start w:val="5"/>
+      <w:numFmt w:val="decimal"/>
+      <w:lvlText w:val="%1."/>
+      <w:lvlJc w:val="left"/>
+      <w:pPr>
+        <w:ind w:left="380" w:hanging="380"/>
+      </w:pPr>
+      <w:rPr>
+        <w:rFonts w:hint="default"/>
+      </w:rPr>
+    </w:lvl>
+    <w:lvl w:ilvl="1">
+      <w:start w:val="1"/>
+      <w:numFmt w:val="decimal"/>
+      <w:lvlText w:val="%1.%2."/>
+      <w:lvlJc w:val="left"/>
+      <w:pPr>
+        <w:ind w:left="720" w:hanging="720"/>
+      </w:pPr>
+      <w:rPr>
+        <w:rFonts w:hint="default"/>
+      </w:rPr>
+    </w:lvl>
+    <w:lvl w:ilvl="2">
+      <w:start w:val="1"/>
+      <w:numFmt w:val="decimal"/>
+      <w:lvlText w:val="%1.%2.%3."/>
+      <w:lvlJc w:val="left"/>
+      <w:pPr>
+        <w:ind w:left="1440" w:hanging="720"/>
+      </w:pPr>
+      <w:rPr>
+        <w:rFonts w:hint="default"/>
+      </w:rPr>
+    </w:lvl>
+    <w:lvl w:ilvl="3">
+      <w:start w:val="1"/>
+      <w:numFmt w:val="decimal"/>
+      <w:lvlText w:val="%1.%2.%3.%4."/>
+      <w:lvlJc w:val="left"/>
+      <w:pPr>
+        <w:ind w:left="2160" w:hanging="1080"/>
+      </w:pPr>
+      <w:rPr>
+        <w:rFonts w:hint="default"/>
+      </w:rPr>
+    </w:lvl>
+    <w:lvl w:ilvl="4">
+      <w:start w:val="1"/>
+      <w:numFmt w:val="decimal"/>
+      <w:lvlText w:val="%1.%2.%3.%4.%5."/>
+      <w:lvlJc w:val="left"/>
+      <w:pPr>
+        <w:ind w:left="2520" w:hanging="1080"/>
+      </w:pPr>
+      <w:rPr>
+        <w:rFonts w:hint="default"/>
+      </w:rPr>
+    </w:lvl>
+    <w:lvl w:ilvl="5">
+      <w:start w:val="1"/>
+      <w:numFmt w:val="decimal"/>
+      <w:lvlText w:val="%1.%2.%3.%4.%5.%6."/>
+      <w:lvlJc w:val="left"/>
+      <w:pPr>
+        <w:ind w:left="3240" w:hanging="1440"/>
+      </w:pPr>
+      <w:rPr>
+        <w:rFonts w:hint="default"/>
+      </w:rPr>
+    </w:lvl>
+    <w:lvl w:ilvl="6">
+      <w:start w:val="1"/>
+      <w:numFmt w:val="decimal"/>
+      <w:lvlText w:val="%1.%2.%3.%4.%5.%6.%7."/>
+      <w:lvlJc w:val="left"/>
+      <w:pPr>
+        <w:ind w:left="3600" w:hanging="1440"/>
+      </w:pPr>
+      <w:rPr>
+        <w:rFonts w:hint="default"/>
+      </w:rPr>
+    </w:lvl>
+    <w:lvl w:ilvl="7">
+      <w:start w:val="1"/>
+      <w:numFmt w:val="decimal"/>
+      <w:lvlText w:val="%1.%2.%3.%4.%5.%6.%7.%8."/>
+      <w:lvlJc w:val="left"/>
+      <w:pPr>
+        <w:ind w:left="4320" w:hanging="1800"/>
+      </w:pPr>
+      <w:rPr>
+        <w:rFonts w:hint="default"/>
+      </w:rPr>
+    </w:lvl>
+    <w:lvl w:ilvl="8">
+      <w:start w:val="1"/>
+      <w:numFmt w:val="decimal"/>
+      <w:lvlText w:val="%1.%2.%3.%4.%5.%6.%7.%8.%9."/>
+      <w:lvlJc w:val="left"/>
+      <w:pPr>
+        <w:ind w:left="4680" w:hanging="1800"/>
+      </w:pPr>
+      <w:rPr>
+        <w:rFonts w:hint="default"/>
+      </w:rPr>
+    </w:lvl>
+  </w:abstractNum>
+  <w:abstractNum w:abstractNumId="17" w15:restartNumberingAfterBreak="0">
     <w:nsid w:val="1288274A"/>
     <w:multiLevelType w:val="multilevel"/>
     <w:tmpl w:val="FFA613BC"/>
@@ -15152,7 +15836,7 @@
       </w:rPr>
     </w:lvl>
   </w:abstractNum>
-  <w:abstractNum w:abstractNumId="16" w15:restartNumberingAfterBreak="0">
+  <w:abstractNum w:abstractNumId="18" w15:restartNumberingAfterBreak="0">
     <w:nsid w:val="13AC56D2"/>
     <w:multiLevelType w:val="multilevel"/>
     <w:tmpl w:val="FFB69684"/>
@@ -15265,7 +15949,7 @@
       </w:pPr>
     </w:lvl>
   </w:abstractNum>
-  <w:abstractNum w:abstractNumId="17" w15:restartNumberingAfterBreak="0">
+  <w:abstractNum w:abstractNumId="19" w15:restartNumberingAfterBreak="0">
     <w:nsid w:val="13E454AF"/>
     <w:multiLevelType w:val="multilevel"/>
     <w:tmpl w:val="01100FF0"/>
@@ -15378,7 +16062,7 @@
       </w:rPr>
     </w:lvl>
   </w:abstractNum>
-  <w:abstractNum w:abstractNumId="18" w15:restartNumberingAfterBreak="0">
+  <w:abstractNum w:abstractNumId="20" w15:restartNumberingAfterBreak="0">
     <w:nsid w:val="14913102"/>
     <w:multiLevelType w:val="multilevel"/>
     <w:tmpl w:val="BEE6EE06"/>
@@ -15491,7 +16175,7 @@
       </w:rPr>
     </w:lvl>
   </w:abstractNum>
-  <w:abstractNum w:abstractNumId="19" w15:restartNumberingAfterBreak="0">
+  <w:abstractNum w:abstractNumId="21" w15:restartNumberingAfterBreak="0">
     <w:nsid w:val="1601599B"/>
     <w:multiLevelType w:val="multilevel"/>
     <w:tmpl w:val="C8366632"/>
@@ -15604,7 +16288,7 @@
       </w:pPr>
     </w:lvl>
   </w:abstractNum>
-  <w:abstractNum w:abstractNumId="20" w15:restartNumberingAfterBreak="0">
+  <w:abstractNum w:abstractNumId="22" w15:restartNumberingAfterBreak="0">
     <w:nsid w:val="166D7963"/>
     <w:multiLevelType w:val="multilevel"/>
     <w:tmpl w:val="53A0A7E2"/>
@@ -15717,7 +16401,7 @@
       </w:pPr>
     </w:lvl>
   </w:abstractNum>
-  <w:abstractNum w:abstractNumId="21" w15:restartNumberingAfterBreak="0">
+  <w:abstractNum w:abstractNumId="23" w15:restartNumberingAfterBreak="0">
     <w:nsid w:val="18FF2AE0"/>
     <w:multiLevelType w:val="multilevel"/>
     <w:tmpl w:val="3D704ED4"/>
@@ -15830,7 +16514,7 @@
       </w:pPr>
     </w:lvl>
   </w:abstractNum>
-  <w:abstractNum w:abstractNumId="22" w15:restartNumberingAfterBreak="0">
+  <w:abstractNum w:abstractNumId="24" w15:restartNumberingAfterBreak="0">
     <w:nsid w:val="1D6D0F69"/>
     <w:multiLevelType w:val="multilevel"/>
     <w:tmpl w:val="A254125A"/>
@@ -15943,7 +16627,7 @@
       </w:pPr>
     </w:lvl>
   </w:abstractNum>
-  <w:abstractNum w:abstractNumId="23" w15:restartNumberingAfterBreak="0">
+  <w:abstractNum w:abstractNumId="25" w15:restartNumberingAfterBreak="0">
     <w:nsid w:val="1DF866DA"/>
     <w:multiLevelType w:val="hybridMultilevel"/>
     <w:tmpl w:val="6FC42D42"/>
@@ -16032,7 +16716,7 @@
       </w:pPr>
     </w:lvl>
   </w:abstractNum>
-  <w:abstractNum w:abstractNumId="24" w15:restartNumberingAfterBreak="0">
+  <w:abstractNum w:abstractNumId="26" w15:restartNumberingAfterBreak="0">
     <w:nsid w:val="203D6D01"/>
     <w:multiLevelType w:val="multilevel"/>
     <w:tmpl w:val="1A5E0838"/>
@@ -16145,7 +16829,7 @@
       </w:rPr>
     </w:lvl>
   </w:abstractNum>
-  <w:abstractNum w:abstractNumId="25" w15:restartNumberingAfterBreak="0">
+  <w:abstractNum w:abstractNumId="27" w15:restartNumberingAfterBreak="0">
     <w:nsid w:val="20620BDD"/>
     <w:multiLevelType w:val="hybridMultilevel"/>
     <w:tmpl w:val="0748A72C"/>
@@ -16258,7 +16942,122 @@
       </w:rPr>
     </w:lvl>
   </w:abstractNum>
-  <w:abstractNum w:abstractNumId="26" w15:restartNumberingAfterBreak="0">
+  <w:abstractNum w:abstractNumId="28" w15:restartNumberingAfterBreak="0">
+    <w:nsid w:val="27E2346E"/>
+    <w:multiLevelType w:val="multilevel"/>
+    <w:tmpl w:val="F9C6C404"/>
+    <w:lvl w:ilvl="0">
+      <w:start w:val="12"/>
+      <w:numFmt w:val="decimal"/>
+      <w:lvlText w:val="%1."/>
+      <w:lvlJc w:val="left"/>
+      <w:pPr>
+        <w:ind w:left="480" w:hanging="480"/>
+      </w:pPr>
+      <w:rPr>
+        <w:rFonts w:hint="default"/>
+      </w:rPr>
+    </w:lvl>
+    <w:lvl w:ilvl="1">
+      <w:start w:val="1"/>
+      <w:numFmt w:val="decimal"/>
+      <w:lvlText w:val="%1.%2."/>
+      <w:lvlJc w:val="left"/>
+      <w:pPr>
+        <w:ind w:left="480" w:hanging="480"/>
+      </w:pPr>
+      <w:rPr>
+        <w:rFonts w:hint="default"/>
+        <w:b/>
+        <w:bCs/>
+      </w:rPr>
+    </w:lvl>
+    <w:lvl w:ilvl="2">
+      <w:start w:val="1"/>
+      <w:numFmt w:val="decimal"/>
+      <w:lvlText w:val="%1.%2.%3."/>
+      <w:lvlJc w:val="left"/>
+      <w:pPr>
+        <w:ind w:left="720" w:hanging="720"/>
+      </w:pPr>
+      <w:rPr>
+        <w:rFonts w:hint="default"/>
+      </w:rPr>
+    </w:lvl>
+    <w:lvl w:ilvl="3">
+      <w:start w:val="1"/>
+      <w:numFmt w:val="decimal"/>
+      <w:lvlText w:val="%1.%2.%3.%4."/>
+      <w:lvlJc w:val="left"/>
+      <w:pPr>
+        <w:ind w:left="720" w:hanging="720"/>
+      </w:pPr>
+      <w:rPr>
+        <w:rFonts w:hint="default"/>
+      </w:rPr>
+    </w:lvl>
+    <w:lvl w:ilvl="4">
+      <w:start w:val="1"/>
+      <w:numFmt w:val="decimal"/>
+      <w:lvlText w:val="%1.%2.%3.%4.%5."/>
+      <w:lvlJc w:val="left"/>
+      <w:pPr>
+        <w:ind w:left="1080" w:hanging="1080"/>
+      </w:pPr>
+      <w:rPr>
+        <w:rFonts w:hint="default"/>
+      </w:rPr>
+    </w:lvl>
+    <w:lvl w:ilvl="5">
+      <w:start w:val="1"/>
+      <w:numFmt w:val="decimal"/>
+      <w:lvlText w:val="%1.%2.%3.%4.%5.%6."/>
+      <w:lvlJc w:val="left"/>
+      <w:pPr>
+        <w:ind w:left="1080" w:hanging="1080"/>
+      </w:pPr>
+      <w:rPr>
+        <w:rFonts w:hint="default"/>
+      </w:rPr>
+    </w:lvl>
+    <w:lvl w:ilvl="6">
+      <w:start w:val="1"/>
+      <w:numFmt w:val="decimal"/>
+      <w:lvlText w:val="%1.%2.%3.%4.%5.%6.%7."/>
+      <w:lvlJc w:val="left"/>
+      <w:pPr>
+        <w:ind w:left="1440" w:hanging="1440"/>
+      </w:pPr>
+      <w:rPr>
+        <w:rFonts w:hint="default"/>
+      </w:rPr>
+    </w:lvl>
+    <w:lvl w:ilvl="7">
+      <w:start w:val="1"/>
+      <w:numFmt w:val="decimal"/>
+      <w:lvlText w:val="%1.%2.%3.%4.%5.%6.%7.%8."/>
+      <w:lvlJc w:val="left"/>
+      <w:pPr>
+        <w:ind w:left="1440" w:hanging="1440"/>
+      </w:pPr>
+      <w:rPr>
+        <w:rFonts w:hint="default"/>
+      </w:rPr>
+    </w:lvl>
+    <w:lvl w:ilvl="8">
+      <w:start w:val="1"/>
+      <w:numFmt w:val="decimal"/>
+      <w:lvlText w:val="%1.%2.%3.%4.%5.%6.%7.%8.%9."/>
+      <w:lvlJc w:val="left"/>
+      <w:pPr>
+        <w:ind w:left="1800" w:hanging="1800"/>
+      </w:pPr>
+      <w:rPr>
+        <w:rFonts w:hint="default"/>
+      </w:rPr>
+    </w:lvl>
+  </w:abstractNum>
+  <w:abstractNum w:abstractNumId="29" w15:restartNumberingAfterBreak="0">
     <w:nsid w:val="28433E4C"/>
     <w:multiLevelType w:val="multilevel"/>
     <w:tmpl w:val="767036F6"/>
@@ -16371,7 +17170,7 @@
       </w:rPr>
     </w:lvl>
   </w:abstractNum>
-  <w:abstractNum w:abstractNumId="27" w15:restartNumberingAfterBreak="0">
+  <w:abstractNum w:abstractNumId="30" w15:restartNumberingAfterBreak="0">
     <w:nsid w:val="2C2956E2"/>
     <w:multiLevelType w:val="multilevel"/>
     <w:tmpl w:val="E3944EC8"/>
@@ -16488,7 +17287,7 @@
       </w:pPr>
     </w:lvl>
   </w:abstractNum>
-  <w:abstractNum w:abstractNumId="28" w15:restartNumberingAfterBreak="0">
+  <w:abstractNum w:abstractNumId="31" w15:restartNumberingAfterBreak="0">
     <w:nsid w:val="2C380EBC"/>
     <w:multiLevelType w:val="multilevel"/>
     <w:tmpl w:val="D7FA2BC0"/>
@@ -16601,7 +17400,7 @@
       </w:pPr>
     </w:lvl>
   </w:abstractNum>
-  <w:abstractNum w:abstractNumId="29" w15:restartNumberingAfterBreak="0">
+  <w:abstractNum w:abstractNumId="32" w15:restartNumberingAfterBreak="0">
     <w:nsid w:val="2E896E17"/>
     <w:multiLevelType w:val="multilevel"/>
     <w:tmpl w:val="E736C0B8"/>
@@ -16716,7 +17515,96 @@
       </w:rPr>
     </w:lvl>
   </w:abstractNum>
-  <w:abstractNum w:abstractNumId="30" w15:restartNumberingAfterBreak="0">
+  <w:abstractNum w:abstractNumId="33" w15:restartNumberingAfterBreak="0">
+    <w:nsid w:val="2FF63B1F"/>
+    <w:multiLevelType w:val="hybridMultilevel"/>
+    <w:tmpl w:val="33C68430"/>
+    <w:lvl w:ilvl="0" w:tplc="0408000F">
+      <w:start w:val="5"/>
+      <w:numFmt w:val="decimal"/>
+      <w:lvlText w:val="%1."/>
+      <w:lvlJc w:val="left"/>
+      <w:pPr>
+        <w:ind w:left="720" w:hanging="360"/>
+      </w:pPr>
+      <w:rPr>
+        <w:rFonts w:hint="default"/>
+      </w:rPr>
+    </w:lvl>
+    <w:lvl w:ilvl="1" w:tplc="04080019" w:tentative="1">
+      <w:start w:val="1"/>
+      <w:numFmt w:val="lowerLetter"/>
+      <w:lvlText w:val="%2."/>
+      <w:lvlJc w:val="left"/>
+      <w:pPr>
+        <w:ind w:left="1440" w:hanging="360"/>
+      </w:pPr>
+    </w:lvl>
+    <w:lvl w:ilvl="2" w:tplc="0408001B" w:tentative="1">
+      <w:start w:val="1"/>
+      <w:numFmt w:val="lowerRoman"/>
+      <w:lvlText w:val="%3."/>
+      <w:lvlJc w:val="right"/>
+      <w:pPr>
+        <w:ind w:left="2160" w:hanging="180"/>
+      </w:pPr>
+    </w:lvl>
+    <w:lvl w:ilvl="3" w:tplc="0408000F" w:tentative="1">
+      <w:start w:val="1"/>
+      <w:numFmt w:val="decimal"/>
+      <w:lvlText w:val="%4."/>
+      <w:lvlJc w:val="left"/>
+      <w:pPr>
+        <w:ind w:left="2880" w:hanging="360"/>
+      </w:pPr>
+    </w:lvl>
+    <w:lvl w:ilvl="4" w:tplc="04080019" w:tentative="1">
+      <w:start w:val="1"/>
+      <w:numFmt w:val="lowerLetter"/>
+      <w:lvlText w:val="%5."/>
+      <w:lvlJc w:val="left"/>
+      <w:pPr>
+        <w:ind w:left="3600" w:hanging="360"/>
+      </w:pPr>
+    </w:lvl>
+    <w:lvl w:ilvl="5" w:tplc="0408001B" w:tentative="1">
+      <w:start w:val="1"/>
+      <w:numFmt w:val="lowerRoman"/>
+      <w:lvlText w:val="%6."/>
+      <w:lvlJc w:val="right"/>
+      <w:pPr>
+        <w:ind w:left="4320" w:hanging="180"/>
+      </w:pPr>
+    </w:lvl>
+    <w:lvl w:ilvl="6" w:tplc="0408000F" w:tentative="1">
+      <w:start w:val="1"/>
+      <w:numFmt w:val="decimal"/>
+      <w:lvlText w:val="%7."/>
+      <w:lvlJc w:val="left"/>
+      <w:pPr>
+        <w:ind w:left="5040" w:hanging="360"/>
+      </w:pPr>
+    </w:lvl>
+    <w:lvl w:ilvl="7" w:tplc="04080019" w:tentative="1">
+      <w:start w:val="1"/>
+      <w:numFmt w:val="lowerLetter"/>
+      <w:lvlText w:val="%8."/>
+      <w:lvlJc w:val="left"/>
+      <w:pPr>
+        <w:ind w:left="5760" w:hanging="360"/>
+      </w:pPr>
+    </w:lvl>
+    <w:lvl w:ilvl="8" w:tplc="0408001B" w:tentative="1">
+      <w:start w:val="1"/>
+      <w:numFmt w:val="lowerRoman"/>
+      <w:lvlText w:val="%9."/>
+      <w:lvlJc w:val="right"/>
+      <w:pPr>
+        <w:ind w:left="6480" w:hanging="180"/>
+      </w:pPr>
+    </w:lvl>
+  </w:abstractNum>
+  <w:abstractNum w:abstractNumId="34" w15:restartNumberingAfterBreak="0">
     <w:nsid w:val="303C1C8F"/>
     <w:multiLevelType w:val="multilevel"/>
     <w:tmpl w:val="229C4282"/>
@@ -16831,7 +17719,122 @@
       </w:rPr>
     </w:lvl>
   </w:abstractNum>
-  <w:abstractNum w:abstractNumId="31" w15:restartNumberingAfterBreak="0">
+  <w:abstractNum w:abstractNumId="35" w15:restartNumberingAfterBreak="0">
+    <w:nsid w:val="307C3DEA"/>
+    <w:multiLevelType w:val="multilevel"/>
+    <w:tmpl w:val="56F0A3FC"/>
+    <w:lvl w:ilvl="0">
+      <w:start w:val="10"/>
+      <w:numFmt w:val="decimal"/>
+      <w:lvlText w:val="%1."/>
+      <w:lvlJc w:val="left"/>
+      <w:pPr>
+        <w:ind w:left="480" w:hanging="480"/>
+      </w:pPr>
+      <w:rPr>
+        <w:rFonts w:hint="default"/>
+      </w:rPr>
+    </w:lvl>
+    <w:lvl w:ilvl="1">
+      <w:start w:val="1"/>
+      <w:numFmt w:val="decimal"/>
+      <w:lvlText w:val="%1.%2."/>
+      <w:lvlJc w:val="left"/>
+      <w:pPr>
+        <w:ind w:left="480" w:hanging="480"/>
+      </w:pPr>
+      <w:rPr>
+        <w:rFonts w:hint="default"/>
+        <w:b/>
+        <w:bCs/>
+      </w:rPr>
+    </w:lvl>
+    <w:lvl w:ilvl="2">
+      <w:start w:val="1"/>
+      <w:numFmt w:val="decimal"/>
+      <w:lvlText w:val="%1.%2.%3."/>
+      <w:lvlJc w:val="left"/>
+      <w:pPr>
+        <w:ind w:left="720" w:hanging="720"/>
+      </w:pPr>
+      <w:rPr>
+        <w:rFonts w:hint="default"/>
+      </w:rPr>
+    </w:lvl>
+    <w:lvl w:ilvl="3">
+      <w:start w:val="1"/>
+      <w:numFmt w:val="decimal"/>
+      <w:lvlText w:val="%1.%2.%3.%4."/>
+      <w:lvlJc w:val="left"/>
+      <w:pPr>
+        <w:ind w:left="720" w:hanging="720"/>
+      </w:pPr>
+      <w:rPr>
+        <w:rFonts w:hint="default"/>
+      </w:rPr>
+    </w:lvl>
+    <w:lvl w:ilvl="4">
+      <w:start w:val="1"/>
+      <w:numFmt w:val="decimal"/>
+      <w:lvlText w:val="%1.%2.%3.%4.%5."/>
+      <w:lvlJc w:val="left"/>
+      <w:pPr>
+        <w:ind w:left="1080" w:hanging="1080"/>
+      </w:pPr>
+      <w:rPr>
+        <w:rFonts w:hint="default"/>
+      </w:rPr>
+    </w:lvl>
+    <w:lvl w:ilvl="5">
+      <w:start w:val="1"/>
+      <w:numFmt w:val="decimal"/>
+      <w:lvlText w:val="%1.%2.%3.%4.%5.%6."/>
+      <w:lvlJc w:val="left"/>
+      <w:pPr>
+        <w:ind w:left="1080" w:hanging="1080"/>
+      </w:pPr>
+      <w:rPr>
+        <w:rFonts w:hint="default"/>
+      </w:rPr>
+    </w:lvl>
+    <w:lvl w:ilvl="6">
+      <w:start w:val="1"/>
+      <w:numFmt w:val="decimal"/>
+      <w:lvlText w:val="%1.%2.%3.%4.%5.%6.%7."/>
+      <w:lvlJc w:val="left"/>
+      <w:pPr>
+        <w:ind w:left="1440" w:hanging="1440"/>
+      </w:pPr>
+      <w:rPr>
+        <w:rFonts w:hint="default"/>
+      </w:rPr>
+    </w:lvl>
+    <w:lvl w:ilvl="7">
+      <w:start w:val="1"/>
+      <w:numFmt w:val="decimal"/>
+      <w:lvlText w:val="%1.%2.%3.%4.%5.%6.%7.%8."/>
+      <w:lvlJc w:val="left"/>
+      <w:pPr>
+        <w:ind w:left="1440" w:hanging="1440"/>
+      </w:pPr>
+      <w:rPr>
+        <w:rFonts w:hint="default"/>
+      </w:rPr>
+    </w:lvl>
+    <w:lvl w:ilvl="8">
+      <w:start w:val="1"/>
+      <w:numFmt w:val="decimal"/>
+      <w:lvlText w:val="%1.%2.%3.%4.%5.%6.%7.%8.%9."/>
+      <w:lvlJc w:val="left"/>
+      <w:pPr>
+        <w:ind w:left="1800" w:hanging="1800"/>
+      </w:pPr>
+      <w:rPr>
+        <w:rFonts w:hint="default"/>
+      </w:rPr>
+    </w:lvl>
+  </w:abstractNum>
+  <w:abstractNum w:abstractNumId="36" w15:restartNumberingAfterBreak="0">
     <w:nsid w:val="32A40BEB"/>
     <w:multiLevelType w:val="hybridMultilevel"/>
     <w:tmpl w:val="ADD2CE26"/>
@@ -16924,7 +17927,7 @@
       </w:pPr>
     </w:lvl>
   </w:abstractNum>
-  <w:abstractNum w:abstractNumId="32" w15:restartNumberingAfterBreak="0">
+  <w:abstractNum w:abstractNumId="37" w15:restartNumberingAfterBreak="0">
     <w:nsid w:val="35F82E28"/>
     <w:multiLevelType w:val="multilevel"/>
     <w:tmpl w:val="EDC2DC4C"/>
@@ -17041,7 +18044,7 @@
       </w:pPr>
     </w:lvl>
   </w:abstractNum>
-  <w:abstractNum w:abstractNumId="33" w15:restartNumberingAfterBreak="0">
+  <w:abstractNum w:abstractNumId="38" w15:restartNumberingAfterBreak="0">
     <w:nsid w:val="3C9B38A3"/>
     <w:multiLevelType w:val="multilevel"/>
     <w:tmpl w:val="B3B49098"/>
@@ -17154,7 +18157,7 @@
       </w:rPr>
     </w:lvl>
   </w:abstractNum>
-  <w:abstractNum w:abstractNumId="34" w15:restartNumberingAfterBreak="0">
+  <w:abstractNum w:abstractNumId="39" w15:restartNumberingAfterBreak="0">
     <w:nsid w:val="3CCD3A61"/>
     <w:multiLevelType w:val="multilevel"/>
     <w:tmpl w:val="C0F89DFA"/>
@@ -17281,7 +18284,7 @@
       </w:rPr>
     </w:lvl>
   </w:abstractNum>
-  <w:abstractNum w:abstractNumId="35" w15:restartNumberingAfterBreak="0">
+  <w:abstractNum w:abstractNumId="40" w15:restartNumberingAfterBreak="0">
     <w:nsid w:val="3D4A0BB0"/>
     <w:multiLevelType w:val="multilevel"/>
     <w:tmpl w:val="23D87C8C"/>
@@ -17403,7 +18406,7 @@
       </w:rPr>
     </w:lvl>
   </w:abstractNum>
-  <w:abstractNum w:abstractNumId="36" w15:restartNumberingAfterBreak="0">
+  <w:abstractNum w:abstractNumId="41" w15:restartNumberingAfterBreak="0">
     <w:nsid w:val="404C6882"/>
     <w:multiLevelType w:val="multilevel"/>
     <w:tmpl w:val="2C980CDA"/>
@@ -17516,7 +18519,7 @@
       </w:pPr>
     </w:lvl>
   </w:abstractNum>
-  <w:abstractNum w:abstractNumId="37" w15:restartNumberingAfterBreak="0">
+  <w:abstractNum w:abstractNumId="42" w15:restartNumberingAfterBreak="0">
     <w:nsid w:val="409B2D7D"/>
     <w:multiLevelType w:val="multilevel"/>
     <w:tmpl w:val="873690FA"/>
@@ -17629,7 +18632,7 @@
       </w:pPr>
     </w:lvl>
   </w:abstractNum>
-  <w:abstractNum w:abstractNumId="38" w15:restartNumberingAfterBreak="0">
+  <w:abstractNum w:abstractNumId="43" w15:restartNumberingAfterBreak="0">
     <w:nsid w:val="40A23697"/>
     <w:multiLevelType w:val="multilevel"/>
     <w:tmpl w:val="20362B54"/>
@@ -17742,7 +18745,7 @@
       </w:pPr>
     </w:lvl>
   </w:abstractNum>
-  <w:abstractNum w:abstractNumId="39" w15:restartNumberingAfterBreak="0">
+  <w:abstractNum w:abstractNumId="44" w15:restartNumberingAfterBreak="0">
     <w:nsid w:val="425D2E24"/>
     <w:multiLevelType w:val="multilevel"/>
     <w:tmpl w:val="CEF64436"/>
@@ -17855,7 +18858,7 @@
       </w:pPr>
     </w:lvl>
   </w:abstractNum>
-  <w:abstractNum w:abstractNumId="40" w15:restartNumberingAfterBreak="0">
+  <w:abstractNum w:abstractNumId="45" w15:restartNumberingAfterBreak="0">
     <w:nsid w:val="42921BD1"/>
     <w:multiLevelType w:val="hybridMultilevel"/>
     <w:tmpl w:val="28FA67FE"/>
@@ -17946,7 +18949,130 @@
       </w:pPr>
     </w:lvl>
   </w:abstractNum>
-  <w:abstractNum w:abstractNumId="41" w15:restartNumberingAfterBreak="0">
+  <w:abstractNum w:abstractNumId="46" w15:restartNumberingAfterBreak="0">
+    <w:nsid w:val="45267B61"/>
+    <w:multiLevelType w:val="multilevel"/>
+    <w:tmpl w:val="731A078A"/>
+    <w:lvl w:ilvl="0">
+      <w:start w:val="5"/>
+      <w:numFmt w:val="decimal"/>
+      <w:lvlText w:val="%1."/>
+      <w:lvlJc w:val="left"/>
+      <w:pPr>
+        <w:ind w:left="360" w:hanging="360"/>
+      </w:pPr>
+      <w:rPr>
+        <w:rFonts w:hint="default"/>
+        <w:b w:val="0"/>
+      </w:rPr>
+    </w:lvl>
+    <w:lvl w:ilvl="1">
+      <w:start w:val="1"/>
+      <w:numFmt w:val="decimal"/>
+      <w:lvlText w:val="%1.%2."/>
+      <w:lvlJc w:val="left"/>
+      <w:pPr>
+        <w:ind w:left="720" w:hanging="720"/>
+      </w:pPr>
+      <w:rPr>
+        <w:rFonts w:hint="default"/>
+        <w:b/>
+        <w:bCs w:val="0"/>
+      </w:rPr>
+    </w:lvl>
+    <w:lvl w:ilvl="2">
+      <w:start w:val="1"/>
+      <w:numFmt w:val="decimal"/>
+      <w:lvlText w:val="%1.%2.%3."/>
+      <w:lvlJc w:val="left"/>
+      <w:pPr>
+        <w:ind w:left="720" w:hanging="720"/>
+      </w:pPr>
+      <w:rPr>
+        <w:rFonts w:hint="default"/>
+        <w:b w:val="0"/>
+      </w:rPr>
+    </w:lvl>
+    <w:lvl w:ilvl="3">
+      <w:start w:val="1"/>
+      <w:numFmt w:val="decimal"/>
+      <w:lvlText w:val="%1.%2.%3.%4."/>
+      <w:lvlJc w:val="left"/>
+      <w:pPr>
+        <w:ind w:left="1080" w:hanging="1080"/>
+      </w:pPr>
+      <w:rPr>
+        <w:rFonts w:hint="default"/>
+        <w:b w:val="0"/>
+      </w:rPr>
+    </w:lvl>
+    <w:lvl w:ilvl="4">
+      <w:start w:val="1"/>
+      <w:numFmt w:val="decimal"/>
+      <w:lvlText w:val="%1.%2.%3.%4.%5."/>
+      <w:lvlJc w:val="left"/>
+      <w:pPr>
+        <w:ind w:left="1080" w:hanging="1080"/>
+      </w:pPr>
+      <w:rPr>
+        <w:rFonts w:hint="default"/>
+        <w:b w:val="0"/>
+      </w:rPr>
+    </w:lvl>
+    <w:lvl w:ilvl="5">
+      <w:start w:val="1"/>
+      <w:numFmt w:val="decimal"/>
+      <w:lvlText w:val="%1.%2.%3.%4.%5.%6."/>
+      <w:lvlJc w:val="left"/>
+      <w:pPr>
+        <w:ind w:left="1440" w:hanging="1440"/>
+      </w:pPr>
+      <w:rPr>
+        <w:rFonts w:hint="default"/>
+        <w:b w:val="0"/>
+      </w:rPr>
+    </w:lvl>
+    <w:lvl w:ilvl="6">
+      <w:start w:val="1"/>
+      <w:numFmt w:val="decimal"/>
+      <w:lvlText w:val="%1.%2.%3.%4.%5.%6.%7."/>
+      <w:lvlJc w:val="left"/>
+      <w:pPr>
+        <w:ind w:left="1440" w:hanging="1440"/>
+      </w:pPr>
+      <w:rPr>
+        <w:rFonts w:hint="default"/>
+        <w:b w:val="0"/>
+      </w:rPr>
+    </w:lvl>
+    <w:lvl w:ilvl="7">
+      <w:start w:val="1"/>
+      <w:numFmt w:val="decimal"/>
+      <w:lvlText w:val="%1.%2.%3.%4.%5.%6.%7.%8."/>
+      <w:lvlJc w:val="left"/>
+      <w:pPr>
+        <w:ind w:left="1800" w:hanging="1800"/>
+      </w:pPr>
+      <w:rPr>
+        <w:rFonts w:hint="default"/>
+        <w:b w:val="0"/>
+      </w:rPr>
+    </w:lvl>
+    <w:lvl w:ilvl="8">
+      <w:start w:val="1"/>
+      <w:numFmt w:val="decimal"/>
+      <w:lvlText w:val="%1.%2.%3.%4.%5.%6.%7.%8.%9."/>
+      <w:lvlJc w:val="left"/>
+      <w:pPr>
+        <w:ind w:left="1800" w:hanging="1800"/>
+      </w:pPr>
+      <w:rPr>
+        <w:rFonts w:hint="default"/>
+        <w:b w:val="0"/>
+      </w:rPr>
+    </w:lvl>
+  </w:abstractNum>
+  <w:abstractNum w:abstractNumId="47" w15:restartNumberingAfterBreak="0">
     <w:nsid w:val="45714731"/>
     <w:multiLevelType w:val="hybridMultilevel"/>
     <w:tmpl w:val="564046FC"/>
@@ -18035,7 +19161,7 @@
       </w:pPr>
     </w:lvl>
   </w:abstractNum>
-  <w:abstractNum w:abstractNumId="42" w15:restartNumberingAfterBreak="0">
+  <w:abstractNum w:abstractNumId="48" w15:restartNumberingAfterBreak="0">
     <w:nsid w:val="477468F5"/>
     <w:multiLevelType w:val="multilevel"/>
     <w:tmpl w:val="7A86FD10"/>
@@ -18148,7 +19274,7 @@
       </w:pPr>
     </w:lvl>
   </w:abstractNum>
-  <w:abstractNum w:abstractNumId="43" w15:restartNumberingAfterBreak="0">
+  <w:abstractNum w:abstractNumId="49" w15:restartNumberingAfterBreak="0">
     <w:nsid w:val="4892542F"/>
     <w:multiLevelType w:val="multilevel"/>
     <w:tmpl w:val="AF26ED1A"/>
@@ -18261,7 +19387,7 @@
       </w:pPr>
     </w:lvl>
   </w:abstractNum>
-  <w:abstractNum w:abstractNumId="44" w15:restartNumberingAfterBreak="0">
+  <w:abstractNum w:abstractNumId="50" w15:restartNumberingAfterBreak="0">
     <w:nsid w:val="4C0A5CA6"/>
     <w:multiLevelType w:val="multilevel"/>
     <w:tmpl w:val="244A6CC0"/>
@@ -18380,7 +19506,7 @@
       </w:pPr>
     </w:lvl>
   </w:abstractNum>
-  <w:abstractNum w:abstractNumId="45" w15:restartNumberingAfterBreak="0">
+  <w:abstractNum w:abstractNumId="51" w15:restartNumberingAfterBreak="0">
     <w:nsid w:val="4CA8116F"/>
     <w:multiLevelType w:val="multilevel"/>
     <w:tmpl w:val="EE6666B6"/>
@@ -18493,7 +19619,7 @@
       </w:pPr>
     </w:lvl>
   </w:abstractNum>
-  <w:abstractNum w:abstractNumId="46" w15:restartNumberingAfterBreak="0">
+  <w:abstractNum w:abstractNumId="52" w15:restartNumberingAfterBreak="0">
     <w:nsid w:val="4CC855E1"/>
     <w:multiLevelType w:val="hybridMultilevel"/>
     <w:tmpl w:val="852EDC76"/>
@@ -18584,7 +19710,7 @@
       </w:pPr>
     </w:lvl>
   </w:abstractNum>
-  <w:abstractNum w:abstractNumId="47" w15:restartNumberingAfterBreak="0">
+  <w:abstractNum w:abstractNumId="53" w15:restartNumberingAfterBreak="0">
     <w:nsid w:val="4CE65B58"/>
     <w:multiLevelType w:val="hybridMultilevel"/>
     <w:tmpl w:val="0360F75C"/>
@@ -18673,7 +19799,7 @@
       </w:pPr>
     </w:lvl>
   </w:abstractNum>
-  <w:abstractNum w:abstractNumId="48" w15:restartNumberingAfterBreak="0">
+  <w:abstractNum w:abstractNumId="54" w15:restartNumberingAfterBreak="0">
     <w:nsid w:val="4D021CE1"/>
     <w:multiLevelType w:val="multilevel"/>
     <w:tmpl w:val="229C4282"/>
@@ -18788,7 +19914,122 @@
       </w:rPr>
     </w:lvl>
   </w:abstractNum>
-  <w:abstractNum w:abstractNumId="49" w15:restartNumberingAfterBreak="0">
+  <w:abstractNum w:abstractNumId="55" w15:restartNumberingAfterBreak="0">
+    <w:nsid w:val="4E5B4333"/>
+    <w:multiLevelType w:val="multilevel"/>
+    <w:tmpl w:val="56F0A3FC"/>
+    <w:lvl w:ilvl="0">
+      <w:start w:val="10"/>
+      <w:numFmt w:val="decimal"/>
+      <w:lvlText w:val="%1."/>
+      <w:lvlJc w:val="left"/>
+      <w:pPr>
+        <w:ind w:left="480" w:hanging="480"/>
+      </w:pPr>
+      <w:rPr>
+        <w:rFonts w:hint="default"/>
+      </w:rPr>
+    </w:lvl>
+    <w:lvl w:ilvl="1">
+      <w:start w:val="1"/>
+      <w:numFmt w:val="decimal"/>
+      <w:lvlText w:val="%1.%2."/>
+      <w:lvlJc w:val="left"/>
+      <w:pPr>
+        <w:ind w:left="480" w:hanging="480"/>
+      </w:pPr>
+      <w:rPr>
+        <w:rFonts w:hint="default"/>
+        <w:b/>
+        <w:bCs/>
+      </w:rPr>
+    </w:lvl>
+    <w:lvl w:ilvl="2">
+      <w:start w:val="1"/>
+      <w:numFmt w:val="decimal"/>
+      <w:lvlText w:val="%1.%2.%3."/>
+      <w:lvlJc w:val="left"/>
+      <w:pPr>
+        <w:ind w:left="720" w:hanging="720"/>
+      </w:pPr>
+      <w:rPr>
+        <w:rFonts w:hint="default"/>
+      </w:rPr>
+    </w:lvl>
+    <w:lvl w:ilvl="3">
+      <w:start w:val="1"/>
+      <w:numFmt w:val="decimal"/>
+      <w:lvlText w:val="%1.%2.%3.%4."/>
+      <w:lvlJc w:val="left"/>
+      <w:pPr>
+        <w:ind w:left="720" w:hanging="720"/>
+      </w:pPr>
+      <w:rPr>
+        <w:rFonts w:hint="default"/>
+      </w:rPr>
+    </w:lvl>
+    <w:lvl w:ilvl="4">
+      <w:start w:val="1"/>
+      <w:numFmt w:val="decimal"/>
+      <w:lvlText w:val="%1.%2.%3.%4.%5."/>
+      <w:lvlJc w:val="left"/>
+      <w:pPr>
+        <w:ind w:left="1080" w:hanging="1080"/>
+      </w:pPr>
+      <w:rPr>
+        <w:rFonts w:hint="default"/>
+      </w:rPr>
+    </w:lvl>
+    <w:lvl w:ilvl="5">
+      <w:start w:val="1"/>
+      <w:numFmt w:val="decimal"/>
+      <w:lvlText w:val="%1.%2.%3.%4.%5.%6."/>
+      <w:lvlJc w:val="left"/>
+      <w:pPr>
+        <w:ind w:left="1080" w:hanging="1080"/>
+      </w:pPr>
+      <w:rPr>
+        <w:rFonts w:hint="default"/>
+      </w:rPr>
+    </w:lvl>
+    <w:lvl w:ilvl="6">
+      <w:start w:val="1"/>
+      <w:numFmt w:val="decimal"/>
+      <w:lvlText w:val="%1.%2.%3.%4.%5.%6.%7."/>
+      <w:lvlJc w:val="left"/>
+      <w:pPr>
+        <w:ind w:left="1440" w:hanging="1440"/>
+      </w:pPr>
+      <w:rPr>
+        <w:rFonts w:hint="default"/>
+      </w:rPr>
+    </w:lvl>
+    <w:lvl w:ilvl="7">
+      <w:start w:val="1"/>
+      <w:numFmt w:val="decimal"/>
+      <w:lvlText w:val="%1.%2.%3.%4.%5.%6.%7.%8."/>
+      <w:lvlJc w:val="left"/>
+      <w:pPr>
+        <w:ind w:left="1440" w:hanging="1440"/>
+      </w:pPr>
+      <w:rPr>
+        <w:rFonts w:hint="default"/>
+      </w:rPr>
+    </w:lvl>
+    <w:lvl w:ilvl="8">
+      <w:start w:val="1"/>
+      <w:numFmt w:val="decimal"/>
+      <w:lvlText w:val="%1.%2.%3.%4.%5.%6.%7.%8.%9."/>
+      <w:lvlJc w:val="left"/>
+      <w:pPr>
+        <w:ind w:left="1800" w:hanging="1800"/>
+      </w:pPr>
+      <w:rPr>
+        <w:rFonts w:hint="default"/>
+      </w:rPr>
+    </w:lvl>
+  </w:abstractNum>
+  <w:abstractNum w:abstractNumId="56" w15:restartNumberingAfterBreak="0">
     <w:nsid w:val="4E781D1D"/>
     <w:multiLevelType w:val="multilevel"/>
     <w:tmpl w:val="24867A9A"/>
@@ -18901,7 +20142,7 @@
       </w:rPr>
     </w:lvl>
   </w:abstractNum>
-  <w:abstractNum w:abstractNumId="50" w15:restartNumberingAfterBreak="0">
+  <w:abstractNum w:abstractNumId="57" w15:restartNumberingAfterBreak="0">
     <w:nsid w:val="4FB22E1D"/>
     <w:multiLevelType w:val="multilevel"/>
     <w:tmpl w:val="B7826E2A"/>
@@ -19024,7 +20265,7 @@
       </w:rPr>
     </w:lvl>
   </w:abstractNum>
-  <w:abstractNum w:abstractNumId="51" w15:restartNumberingAfterBreak="0">
+  <w:abstractNum w:abstractNumId="58" w15:restartNumberingAfterBreak="0">
     <w:nsid w:val="50FA4542"/>
     <w:multiLevelType w:val="hybridMultilevel"/>
     <w:tmpl w:val="DD0CD3A6"/>
@@ -19113,7 +20354,7 @@
       </w:pPr>
     </w:lvl>
   </w:abstractNum>
-  <w:abstractNum w:abstractNumId="52" w15:restartNumberingAfterBreak="0">
+  <w:abstractNum w:abstractNumId="59" w15:restartNumberingAfterBreak="0">
     <w:nsid w:val="51EB5F0B"/>
     <w:multiLevelType w:val="multilevel"/>
     <w:tmpl w:val="0B6A45C4"/>
@@ -19230,7 +20471,7 @@
       </w:pPr>
     </w:lvl>
   </w:abstractNum>
-  <w:abstractNum w:abstractNumId="53" w15:restartNumberingAfterBreak="0">
+  <w:abstractNum w:abstractNumId="60" w15:restartNumberingAfterBreak="0">
     <w:nsid w:val="51FC759D"/>
     <w:multiLevelType w:val="hybridMultilevel"/>
     <w:tmpl w:val="9678FDEA"/>
@@ -19321,7 +20562,7 @@
       </w:pPr>
     </w:lvl>
   </w:abstractNum>
-  <w:abstractNum w:abstractNumId="54" w15:restartNumberingAfterBreak="0">
+  <w:abstractNum w:abstractNumId="61" w15:restartNumberingAfterBreak="0">
     <w:nsid w:val="541B6228"/>
     <w:multiLevelType w:val="hybridMultilevel"/>
     <w:tmpl w:val="0AB2ADAA"/>
@@ -19412,7 +20653,7 @@
       </w:pPr>
     </w:lvl>
   </w:abstractNum>
-  <w:abstractNum w:abstractNumId="55" w15:restartNumberingAfterBreak="0">
+  <w:abstractNum w:abstractNumId="62" w15:restartNumberingAfterBreak="0">
     <w:nsid w:val="5DC7631B"/>
     <w:multiLevelType w:val="multilevel"/>
     <w:tmpl w:val="56F0A3FC"/>
@@ -19527,7 +20768,7 @@
       </w:rPr>
     </w:lvl>
   </w:abstractNum>
-  <w:abstractNum w:abstractNumId="56" w15:restartNumberingAfterBreak="0">
+  <w:abstractNum w:abstractNumId="63" w15:restartNumberingAfterBreak="0">
     <w:nsid w:val="65595E74"/>
     <w:multiLevelType w:val="multilevel"/>
     <w:tmpl w:val="83C82F4A"/>
@@ -19640,7 +20881,7 @@
       </w:rPr>
     </w:lvl>
   </w:abstractNum>
-  <w:abstractNum w:abstractNumId="57" w15:restartNumberingAfterBreak="0">
+  <w:abstractNum w:abstractNumId="64" w15:restartNumberingAfterBreak="0">
     <w:nsid w:val="65AF3454"/>
     <w:multiLevelType w:val="hybridMultilevel"/>
     <w:tmpl w:val="C6E6FFE8"/>
@@ -19731,7 +20972,7 @@
       </w:pPr>
     </w:lvl>
   </w:abstractNum>
-  <w:abstractNum w:abstractNumId="58" w15:restartNumberingAfterBreak="0">
+  <w:abstractNum w:abstractNumId="65" w15:restartNumberingAfterBreak="0">
     <w:nsid w:val="6643722D"/>
     <w:multiLevelType w:val="multilevel"/>
     <w:tmpl w:val="229C4282"/>
@@ -19846,7 +21087,7 @@
       </w:rPr>
     </w:lvl>
   </w:abstractNum>
-  <w:abstractNum w:abstractNumId="59" w15:restartNumberingAfterBreak="0">
+  <w:abstractNum w:abstractNumId="66" w15:restartNumberingAfterBreak="0">
     <w:nsid w:val="666879FB"/>
     <w:multiLevelType w:val="hybridMultilevel"/>
     <w:tmpl w:val="61B8543A"/>
@@ -19937,7 +21178,7 @@
       </w:pPr>
     </w:lvl>
   </w:abstractNum>
-  <w:abstractNum w:abstractNumId="60" w15:restartNumberingAfterBreak="0">
+  <w:abstractNum w:abstractNumId="67" w15:restartNumberingAfterBreak="0">
     <w:nsid w:val="67155183"/>
     <w:multiLevelType w:val="multilevel"/>
     <w:tmpl w:val="9DBA5BEE"/>
@@ -20059,7 +21300,7 @@
       </w:rPr>
     </w:lvl>
   </w:abstractNum>
-  <w:abstractNum w:abstractNumId="61" w15:restartNumberingAfterBreak="0">
+  <w:abstractNum w:abstractNumId="68" w15:restartNumberingAfterBreak="0">
     <w:nsid w:val="686708ED"/>
     <w:multiLevelType w:val="multilevel"/>
     <w:tmpl w:val="A0A081AC"/>
@@ -20174,7 +21415,7 @@
       </w:rPr>
     </w:lvl>
   </w:abstractNum>
-  <w:abstractNum w:abstractNumId="62" w15:restartNumberingAfterBreak="0">
+  <w:abstractNum w:abstractNumId="69" w15:restartNumberingAfterBreak="0">
     <w:nsid w:val="68B819BF"/>
     <w:multiLevelType w:val="multilevel"/>
     <w:tmpl w:val="D944B7A4"/>
@@ -20287,7 +21528,7 @@
       </w:rPr>
     </w:lvl>
   </w:abstractNum>
-  <w:abstractNum w:abstractNumId="63" w15:restartNumberingAfterBreak="0">
+  <w:abstractNum w:abstractNumId="70" w15:restartNumberingAfterBreak="0">
     <w:nsid w:val="6BDB0507"/>
     <w:multiLevelType w:val="multilevel"/>
     <w:tmpl w:val="F578A4B8"/>
@@ -20400,7 +21641,120 @@
       </w:rPr>
     </w:lvl>
   </w:abstractNum>
-  <w:abstractNum w:abstractNumId="64" w15:restartNumberingAfterBreak="0">
+  <w:abstractNum w:abstractNumId="71" w15:restartNumberingAfterBreak="0">
+    <w:nsid w:val="6BFD099D"/>
+    <w:multiLevelType w:val="multilevel"/>
+    <w:tmpl w:val="040A5C26"/>
+    <w:lvl w:ilvl="0">
+      <w:start w:val="5"/>
+      <w:numFmt w:val="decimal"/>
+      <w:lvlText w:val="%1."/>
+      <w:lvlJc w:val="left"/>
+      <w:pPr>
+        <w:ind w:left="380" w:hanging="380"/>
+      </w:pPr>
+      <w:rPr>
+        <w:rFonts w:hint="default"/>
+      </w:rPr>
+    </w:lvl>
+    <w:lvl w:ilvl="1">
+      <w:start w:val="1"/>
+      <w:numFmt w:val="decimal"/>
+      <w:lvlText w:val="%1.%2."/>
+      <w:lvlJc w:val="left"/>
+      <w:pPr>
+        <w:ind w:left="720" w:hanging="720"/>
+      </w:pPr>
+      <w:rPr>
+        <w:rFonts w:hint="default"/>
+      </w:rPr>
+    </w:lvl>
+    <w:lvl w:ilvl="2">
+      <w:start w:val="1"/>
+      <w:numFmt w:val="decimal"/>
+      <w:lvlText w:val="%1.%2.%3."/>
+      <w:lvlJc w:val="left"/>
+      <w:pPr>
+        <w:ind w:left="1440" w:hanging="720"/>
+      </w:pPr>
+      <w:rPr>
+        <w:rFonts w:hint="default"/>
+      </w:rPr>
+    </w:lvl>
+    <w:lvl w:ilvl="3">
+      <w:start w:val="1"/>
+      <w:numFmt w:val="decimal"/>
+      <w:lvlText w:val="%1.%2.%3.%4."/>
+      <w:lvlJc w:val="left"/>
+      <w:pPr>
+        <w:ind w:left="2160" w:hanging="1080"/>
+      </w:pPr>
+      <w:rPr>
+        <w:rFonts w:hint="default"/>
+      </w:rPr>
+    </w:lvl>
+    <w:lvl w:ilvl="4">
+      <w:start w:val="1"/>
+      <w:numFmt w:val="decimal"/>
+      <w:lvlText w:val="%1.%2.%3.%4.%5."/>
+      <w:lvlJc w:val="left"/>
+      <w:pPr>
+        <w:ind w:left="2520" w:hanging="1080"/>
+      </w:pPr>
+      <w:rPr>
+        <w:rFonts w:hint="default"/>
+      </w:rPr>
+    </w:lvl>
+    <w:lvl w:ilvl="5">
+      <w:start w:val="1"/>
+      <w:numFmt w:val="decimal"/>
+      <w:lvlText w:val="%1.%2.%3.%4.%5.%6."/>
+      <w:lvlJc w:val="left"/>
+      <w:pPr>
+        <w:ind w:left="3240" w:hanging="1440"/>
+      </w:pPr>
+      <w:rPr>
+        <w:rFonts w:hint="default"/>
+      </w:rPr>
+    </w:lvl>
+    <w:lvl w:ilvl="6">
+      <w:start w:val="1"/>
+      <w:numFmt w:val="decimal"/>
+      <w:lvlText w:val="%1.%2.%3.%4.%5.%6.%7."/>
+      <w:lvlJc w:val="left"/>
+      <w:pPr>
+        <w:ind w:left="3600" w:hanging="1440"/>
+      </w:pPr>
+      <w:rPr>
+        <w:rFonts w:hint="default"/>
+      </w:rPr>
+    </w:lvl>
+    <w:lvl w:ilvl="7">
+      <w:start w:val="1"/>
+      <w:numFmt w:val="decimal"/>
+      <w:lvlText w:val="%1.%2.%3.%4.%5.%6.%7.%8."/>
+      <w:lvlJc w:val="left"/>
+      <w:pPr>
+        <w:ind w:left="4320" w:hanging="1800"/>
+      </w:pPr>
+      <w:rPr>
+        <w:rFonts w:hint="default"/>
+      </w:rPr>
+    </w:lvl>
+    <w:lvl w:ilvl="8">
+      <w:start w:val="1"/>
+      <w:numFmt w:val="decimal"/>
+      <w:lvlText w:val="%1.%2.%3.%4.%5.%6.%7.%8.%9."/>
+      <w:lvlJc w:val="left"/>
+      <w:pPr>
+        <w:ind w:left="4680" w:hanging="1800"/>
+      </w:pPr>
+      <w:rPr>
+        <w:rFonts w:hint="default"/>
+      </w:rPr>
+    </w:lvl>
+  </w:abstractNum>
+  <w:abstractNum w:abstractNumId="72" w15:restartNumberingAfterBreak="0">
     <w:nsid w:val="6E630E7A"/>
     <w:multiLevelType w:val="multilevel"/>
     <w:tmpl w:val="2E78358C"/>
@@ -20522,7 +21876,7 @@
       </w:rPr>
     </w:lvl>
   </w:abstractNum>
-  <w:abstractNum w:abstractNumId="65" w15:restartNumberingAfterBreak="0">
+  <w:abstractNum w:abstractNumId="73" w15:restartNumberingAfterBreak="0">
     <w:nsid w:val="6F211D37"/>
     <w:multiLevelType w:val="multilevel"/>
     <w:tmpl w:val="FBF6AF38"/>
@@ -20635,7 +21989,7 @@
       </w:pPr>
     </w:lvl>
   </w:abstractNum>
-  <w:abstractNum w:abstractNumId="66" w15:restartNumberingAfterBreak="0">
+  <w:abstractNum w:abstractNumId="74" w15:restartNumberingAfterBreak="0">
     <w:nsid w:val="703455BA"/>
     <w:multiLevelType w:val="multilevel"/>
     <w:tmpl w:val="0C9C25CE"/>
@@ -20752,7 +22106,7 @@
       </w:pPr>
     </w:lvl>
   </w:abstractNum>
-  <w:abstractNum w:abstractNumId="67" w15:restartNumberingAfterBreak="0">
+  <w:abstractNum w:abstractNumId="75" w15:restartNumberingAfterBreak="0">
     <w:nsid w:val="705D6325"/>
     <w:multiLevelType w:val="hybridMultilevel"/>
     <w:tmpl w:val="F648D8D2"/>
@@ -20843,7 +22197,7 @@
       </w:pPr>
     </w:lvl>
   </w:abstractNum>
-  <w:abstractNum w:abstractNumId="68" w15:restartNumberingAfterBreak="0">
+  <w:abstractNum w:abstractNumId="76" w15:restartNumberingAfterBreak="0">
     <w:nsid w:val="73F01D44"/>
     <w:multiLevelType w:val="hybridMultilevel"/>
     <w:tmpl w:val="27AC504C"/>
@@ -20932,7 +22286,7 @@
       </w:pPr>
     </w:lvl>
   </w:abstractNum>
-  <w:abstractNum w:abstractNumId="69" w15:restartNumberingAfterBreak="0">
+  <w:abstractNum w:abstractNumId="77" w15:restartNumberingAfterBreak="0">
     <w:nsid w:val="749417F7"/>
     <w:multiLevelType w:val="hybridMultilevel"/>
     <w:tmpl w:val="4532E670"/>
@@ -21018,7 +22372,7 @@
       </w:pPr>
     </w:lvl>
   </w:abstractNum>
-  <w:abstractNum w:abstractNumId="70" w15:restartNumberingAfterBreak="0">
+  <w:abstractNum w:abstractNumId="78" w15:restartNumberingAfterBreak="0">
     <w:nsid w:val="75AB0172"/>
     <w:multiLevelType w:val="multilevel"/>
     <w:tmpl w:val="2CD40CEC"/>
@@ -21131,7 +22485,7 @@
       </w:pPr>
     </w:lvl>
   </w:abstractNum>
-  <w:abstractNum w:abstractNumId="71" w15:restartNumberingAfterBreak="0">
+  <w:abstractNum w:abstractNumId="79" w15:restartNumberingAfterBreak="0">
     <w:nsid w:val="76352FDD"/>
     <w:multiLevelType w:val="multilevel"/>
     <w:tmpl w:val="D0D61EDE"/>
@@ -21244,7 +22598,7 @@
       </w:pPr>
     </w:lvl>
   </w:abstractNum>
-  <w:abstractNum w:abstractNumId="72" w15:restartNumberingAfterBreak="0">
+  <w:abstractNum w:abstractNumId="80" w15:restartNumberingAfterBreak="0">
     <w:nsid w:val="769D34BC"/>
     <w:multiLevelType w:val="multilevel"/>
     <w:tmpl w:val="A0080588"/>
@@ -21357,7 +22711,7 @@
       </w:rPr>
     </w:lvl>
   </w:abstractNum>
-  <w:abstractNum w:abstractNumId="73" w15:restartNumberingAfterBreak="0">
+  <w:abstractNum w:abstractNumId="81" w15:restartNumberingAfterBreak="0">
     <w:nsid w:val="777F1301"/>
     <w:multiLevelType w:val="multilevel"/>
     <w:tmpl w:val="7BA84922"/>
@@ -21470,7 +22824,7 @@
       </w:rPr>
     </w:lvl>
   </w:abstractNum>
-  <w:abstractNum w:abstractNumId="74" w15:restartNumberingAfterBreak="0">
+  <w:abstractNum w:abstractNumId="82" w15:restartNumberingAfterBreak="0">
     <w:nsid w:val="77DC0AEF"/>
     <w:multiLevelType w:val="multilevel"/>
     <w:tmpl w:val="6D86281C"/>
@@ -21583,7 +22937,7 @@
       </w:rPr>
     </w:lvl>
   </w:abstractNum>
-  <w:abstractNum w:abstractNumId="75" w15:restartNumberingAfterBreak="0">
+  <w:abstractNum w:abstractNumId="83" w15:restartNumberingAfterBreak="0">
     <w:nsid w:val="77EB54FE"/>
     <w:multiLevelType w:val="multilevel"/>
     <w:tmpl w:val="00F4E4EE"/>
@@ -21706,7 +23060,7 @@
       </w:rPr>
     </w:lvl>
   </w:abstractNum>
-  <w:abstractNum w:abstractNumId="76" w15:restartNumberingAfterBreak="0">
+  <w:abstractNum w:abstractNumId="84" w15:restartNumberingAfterBreak="0">
     <w:nsid w:val="7A5C00F6"/>
     <w:multiLevelType w:val="multilevel"/>
     <w:tmpl w:val="20C48456"/>
@@ -21819,7 +23173,7 @@
       </w:rPr>
     </w:lvl>
   </w:abstractNum>
-  <w:abstractNum w:abstractNumId="77" w15:restartNumberingAfterBreak="0">
+  <w:abstractNum w:abstractNumId="85" w15:restartNumberingAfterBreak="0">
     <w:nsid w:val="7C063D01"/>
     <w:multiLevelType w:val="multilevel"/>
     <w:tmpl w:val="1E16A4E2"/>
@@ -21932,7 +23286,7 @@
       </w:rPr>
     </w:lvl>
   </w:abstractNum>
-  <w:abstractNum w:abstractNumId="78" w15:restartNumberingAfterBreak="0">
+  <w:abstractNum w:abstractNumId="86" w15:restartNumberingAfterBreak="0">
     <w:nsid w:val="7D684836"/>
     <w:multiLevelType w:val="multilevel"/>
     <w:tmpl w:val="2648177E"/>
@@ -22045,7 +23399,7 @@
       </w:rPr>
     </w:lvl>
   </w:abstractNum>
-  <w:abstractNum w:abstractNumId="79" w15:restartNumberingAfterBreak="0">
+  <w:abstractNum w:abstractNumId="87" w15:restartNumberingAfterBreak="0">
     <w:nsid w:val="7D9F0EE5"/>
     <w:multiLevelType w:val="multilevel"/>
     <w:tmpl w:val="4168B444"/>
@@ -22158,7 +23512,7 @@
       </w:pPr>
     </w:lvl>
   </w:abstractNum>
-  <w:abstractNum w:abstractNumId="80" w15:restartNumberingAfterBreak="0">
+  <w:abstractNum w:abstractNumId="88" w15:restartNumberingAfterBreak="0">
     <w:nsid w:val="7F8205D0"/>
     <w:multiLevelType w:val="multilevel"/>
     <w:tmpl w:val="7BEA231A"/>
@@ -22272,151 +23626,151 @@
     </w:lvl>
   </w:abstractNum>
   <w:num w:numId="1" w16cid:durableId="1450319723">
-    <w:abstractNumId w:val="47"/>
+    <w:abstractNumId w:val="53"/>
   </w:num>
   <w:num w:numId="2" w16cid:durableId="1647540124">
-    <w:abstractNumId w:val="51"/>
+    <w:abstractNumId w:val="58"/>
   </w:num>
   <w:num w:numId="3" w16cid:durableId="316034318">
-    <w:abstractNumId w:val="59"/>
+    <w:abstractNumId w:val="66"/>
   </w:num>
   <w:num w:numId="4" w16cid:durableId="1364287333">
-    <w:abstractNumId w:val="67"/>
+    <w:abstractNumId w:val="75"/>
   </w:num>
   <w:num w:numId="5" w16cid:durableId="2001690503">
-    <w:abstractNumId w:val="34"/>
+    <w:abstractNumId w:val="39"/>
   </w:num>
   <w:num w:numId="6" w16cid:durableId="713037959">
-    <w:abstractNumId w:val="31"/>
+    <w:abstractNumId w:val="36"/>
   </w:num>
   <w:num w:numId="7" w16cid:durableId="1814449785">
-    <w:abstractNumId w:val="53"/>
+    <w:abstractNumId w:val="60"/>
   </w:num>
   <w:num w:numId="8" w16cid:durableId="1695108006">
-    <w:abstractNumId w:val="65"/>
+    <w:abstractNumId w:val="73"/>
   </w:num>
   <w:num w:numId="9" w16cid:durableId="85003519">
-    <w:abstractNumId w:val="22"/>
+    <w:abstractNumId w:val="24"/>
   </w:num>
   <w:num w:numId="10" w16cid:durableId="1118598939">
-    <w:abstractNumId w:val="32"/>
+    <w:abstractNumId w:val="37"/>
   </w:num>
   <w:num w:numId="11" w16cid:durableId="305865612">
-    <w:abstractNumId w:val="69"/>
+    <w:abstractNumId w:val="77"/>
   </w:num>
   <w:num w:numId="12" w16cid:durableId="1088117587">
     <w:abstractNumId w:val="0"/>
   </w:num>
   <w:num w:numId="13" w16cid:durableId="91703752">
-    <w:abstractNumId w:val="33"/>
+    <w:abstractNumId w:val="38"/>
   </w:num>
   <w:num w:numId="14" w16cid:durableId="1175802886">
-    <w:abstractNumId w:val="25"/>
+    <w:abstractNumId w:val="27"/>
   </w:num>
   <w:num w:numId="15" w16cid:durableId="775489446">
-    <w:abstractNumId w:val="58"/>
+    <w:abstractNumId w:val="65"/>
   </w:num>
   <w:num w:numId="16" w16cid:durableId="395014470">
-    <w:abstractNumId w:val="48"/>
+    <w:abstractNumId w:val="54"/>
   </w:num>
   <w:num w:numId="17" w16cid:durableId="351077560">
-    <w:abstractNumId w:val="30"/>
+    <w:abstractNumId w:val="34"/>
   </w:num>
   <w:num w:numId="18" w16cid:durableId="249509808">
-    <w:abstractNumId w:val="44"/>
+    <w:abstractNumId w:val="50"/>
   </w:num>
   <w:num w:numId="19" w16cid:durableId="1442990303">
-    <w:abstractNumId w:val="36"/>
+    <w:abstractNumId w:val="41"/>
   </w:num>
   <w:num w:numId="20" w16cid:durableId="1131552594">
-    <w:abstractNumId w:val="62"/>
+    <w:abstractNumId w:val="69"/>
   </w:num>
   <w:num w:numId="21" w16cid:durableId="1968391259">
-    <w:abstractNumId w:val="18"/>
+    <w:abstractNumId w:val="20"/>
   </w:num>
   <w:num w:numId="22" w16cid:durableId="1520510058">
-    <w:abstractNumId w:val="64"/>
+    <w:abstractNumId w:val="72"/>
   </w:num>
   <w:num w:numId="23" w16cid:durableId="1484198193">
-    <w:abstractNumId w:val="70"/>
+    <w:abstractNumId w:val="78"/>
   </w:num>
   <w:num w:numId="24" w16cid:durableId="1376152860">
-    <w:abstractNumId w:val="24"/>
+    <w:abstractNumId w:val="26"/>
   </w:num>
   <w:num w:numId="25" w16cid:durableId="359673802">
-    <w:abstractNumId w:val="14"/>
+    <w:abstractNumId w:val="15"/>
   </w:num>
   <w:num w:numId="26" w16cid:durableId="772629980">
-    <w:abstractNumId w:val="19"/>
+    <w:abstractNumId w:val="21"/>
   </w:num>
   <w:num w:numId="27" w16cid:durableId="868032485">
-    <w:abstractNumId w:val="79"/>
+    <w:abstractNumId w:val="87"/>
   </w:num>
   <w:num w:numId="28" w16cid:durableId="1298561945">
-    <w:abstractNumId w:val="56"/>
+    <w:abstractNumId w:val="63"/>
   </w:num>
   <w:num w:numId="29" w16cid:durableId="1290821048">
-    <w:abstractNumId w:val="72"/>
+    <w:abstractNumId w:val="80"/>
   </w:num>
   <w:num w:numId="30" w16cid:durableId="1949771317">
-    <w:abstractNumId w:val="77"/>
+    <w:abstractNumId w:val="85"/>
   </w:num>
   <w:num w:numId="31" w16cid:durableId="1359424756">
     <w:abstractNumId w:val="1"/>
   </w:num>
   <w:num w:numId="32" w16cid:durableId="412895169">
-    <w:abstractNumId w:val="66"/>
+    <w:abstractNumId w:val="74"/>
   </w:num>
   <w:num w:numId="33" w16cid:durableId="390153951">
+    <w:abstractNumId w:val="59"/>
+  </w:num>
+  <w:num w:numId="34" w16cid:durableId="2040664861">
+    <w:abstractNumId w:val="29"/>
+  </w:num>
+  <w:num w:numId="35" w16cid:durableId="2075470118">
+    <w:abstractNumId w:val="88"/>
+  </w:num>
+  <w:num w:numId="36" w16cid:durableId="1704331365">
+    <w:abstractNumId w:val="11"/>
+  </w:num>
+  <w:num w:numId="37" w16cid:durableId="916131112">
+    <w:abstractNumId w:val="22"/>
+  </w:num>
+  <w:num w:numId="38" w16cid:durableId="1839419642">
+    <w:abstractNumId w:val="45"/>
+  </w:num>
+  <w:num w:numId="39" w16cid:durableId="573399395">
+    <w:abstractNumId w:val="43"/>
+  </w:num>
+  <w:num w:numId="40" w16cid:durableId="975598628">
+    <w:abstractNumId w:val="12"/>
+  </w:num>
+  <w:num w:numId="41" w16cid:durableId="1876581992">
+    <w:abstractNumId w:val="19"/>
+  </w:num>
+  <w:num w:numId="42" w16cid:durableId="1291787735">
+    <w:abstractNumId w:val="40"/>
+  </w:num>
+  <w:num w:numId="43" w16cid:durableId="508717571">
+    <w:abstractNumId w:val="76"/>
+  </w:num>
+  <w:num w:numId="44" w16cid:durableId="1528908193">
+    <w:abstractNumId w:val="79"/>
+  </w:num>
+  <w:num w:numId="45" w16cid:durableId="996303512">
+    <w:abstractNumId w:val="25"/>
+  </w:num>
+  <w:num w:numId="46" w16cid:durableId="83193130">
     <w:abstractNumId w:val="52"/>
   </w:num>
-  <w:num w:numId="34" w16cid:durableId="2040664861">
-    <w:abstractNumId w:val="26"/>
-  </w:num>
-  <w:num w:numId="35" w16cid:durableId="2075470118">
-    <w:abstractNumId w:val="80"/>
-  </w:num>
-  <w:num w:numId="36" w16cid:durableId="1704331365">
-    <w:abstractNumId w:val="10"/>
-  </w:num>
-  <w:num w:numId="37" w16cid:durableId="916131112">
-    <w:abstractNumId w:val="20"/>
-  </w:num>
-  <w:num w:numId="38" w16cid:durableId="1839419642">
-    <w:abstractNumId w:val="40"/>
-  </w:num>
-  <w:num w:numId="39" w16cid:durableId="573399395">
-    <w:abstractNumId w:val="38"/>
-  </w:num>
-  <w:num w:numId="40" w16cid:durableId="975598628">
-    <w:abstractNumId w:val="11"/>
-  </w:num>
-  <w:num w:numId="41" w16cid:durableId="1876581992">
-    <w:abstractNumId w:val="17"/>
-  </w:num>
-  <w:num w:numId="42" w16cid:durableId="1291787735">
-    <w:abstractNumId w:val="35"/>
-  </w:num>
-  <w:num w:numId="43" w16cid:durableId="508717571">
-    <w:abstractNumId w:val="68"/>
-  </w:num>
-  <w:num w:numId="44" w16cid:durableId="1528908193">
-    <w:abstractNumId w:val="71"/>
-  </w:num>
-  <w:num w:numId="45" w16cid:durableId="996303512">
-    <w:abstractNumId w:val="23"/>
-  </w:num>
-  <w:num w:numId="46" w16cid:durableId="83193130">
-    <w:abstractNumId w:val="46"/>
-  </w:num>
   <w:num w:numId="47" w16cid:durableId="751901620">
-    <w:abstractNumId w:val="27"/>
+    <w:abstractNumId w:val="30"/>
   </w:num>
   <w:num w:numId="48" w16cid:durableId="243145117">
-    <w:abstractNumId w:val="74"/>
+    <w:abstractNumId w:val="82"/>
   </w:num>
   <w:num w:numId="49" w16cid:durableId="1231690367">
-    <w:abstractNumId w:val="63"/>
+    <w:abstractNumId w:val="70"/>
   </w:num>
   <w:num w:numId="50" w16cid:durableId="2046247181">
     <w:abstractNumId w:val="5"/>
@@ -22425,16 +23779,16 @@
     <w:abstractNumId w:val="2"/>
   </w:num>
   <w:num w:numId="52" w16cid:durableId="1607880119">
-    <w:abstractNumId w:val="78"/>
+    <w:abstractNumId w:val="86"/>
   </w:num>
   <w:num w:numId="53" w16cid:durableId="1362124980">
     <w:abstractNumId w:val="3"/>
   </w:num>
   <w:num w:numId="54" w16cid:durableId="87581441">
-    <w:abstractNumId w:val="49"/>
+    <w:abstractNumId w:val="56"/>
   </w:num>
   <w:num w:numId="55" w16cid:durableId="1816292158">
-    <w:abstractNumId w:val="75"/>
+    <w:abstractNumId w:val="83"/>
   </w:num>
   <w:num w:numId="56" w16cid:durableId="1741750351">
     <w:abstractNumId w:val="6"/>
@@ -22443,76 +23797,100 @@
     <w:abstractNumId w:val="9"/>
   </w:num>
   <w:num w:numId="58" w16cid:durableId="894127897">
-    <w:abstractNumId w:val="21"/>
+    <w:abstractNumId w:val="23"/>
   </w:num>
   <w:num w:numId="59" w16cid:durableId="307635929">
-    <w:abstractNumId w:val="50"/>
+    <w:abstractNumId w:val="57"/>
   </w:num>
   <w:num w:numId="60" w16cid:durableId="515849158">
-    <w:abstractNumId w:val="54"/>
+    <w:abstractNumId w:val="61"/>
   </w:num>
   <w:num w:numId="61" w16cid:durableId="230503101">
-    <w:abstractNumId w:val="43"/>
+    <w:abstractNumId w:val="49"/>
   </w:num>
   <w:num w:numId="62" w16cid:durableId="1008017288">
-    <w:abstractNumId w:val="16"/>
+    <w:abstractNumId w:val="18"/>
   </w:num>
   <w:num w:numId="63" w16cid:durableId="829250622">
     <w:abstractNumId w:val="4"/>
   </w:num>
   <w:num w:numId="64" w16cid:durableId="1271626722">
-    <w:abstractNumId w:val="37"/>
+    <w:abstractNumId w:val="42"/>
   </w:num>
   <w:num w:numId="65" w16cid:durableId="294529281">
     <w:abstractNumId w:val="8"/>
   </w:num>
   <w:num w:numId="66" w16cid:durableId="661350272">
-    <w:abstractNumId w:val="76"/>
+    <w:abstractNumId w:val="84"/>
   </w:num>
   <w:num w:numId="67" w16cid:durableId="770591044">
-    <w:abstractNumId w:val="15"/>
+    <w:abstractNumId w:val="17"/>
   </w:num>
   <w:num w:numId="68" w16cid:durableId="410932852">
-    <w:abstractNumId w:val="73"/>
+    <w:abstractNumId w:val="81"/>
   </w:num>
   <w:num w:numId="69" w16cid:durableId="583299322">
-    <w:abstractNumId w:val="12"/>
+    <w:abstractNumId w:val="13"/>
   </w:num>
   <w:num w:numId="70" w16cid:durableId="2066559937">
     <w:abstractNumId w:val="7"/>
   </w:num>
   <w:num w:numId="71" w16cid:durableId="168100393">
-    <w:abstractNumId w:val="60"/>
+    <w:abstractNumId w:val="67"/>
   </w:num>
   <w:num w:numId="72" w16cid:durableId="1520656620">
-    <w:abstractNumId w:val="42"/>
+    <w:abstractNumId w:val="48"/>
   </w:num>
   <w:num w:numId="73" w16cid:durableId="963075286">
-    <w:abstractNumId w:val="29"/>
+    <w:abstractNumId w:val="32"/>
   </w:num>
   <w:num w:numId="74" w16cid:durableId="438598617">
-    <w:abstractNumId w:val="13"/>
+    <w:abstractNumId w:val="14"/>
   </w:num>
   <w:num w:numId="75" w16cid:durableId="359942260">
-    <w:abstractNumId w:val="45"/>
+    <w:abstractNumId w:val="51"/>
   </w:num>
   <w:num w:numId="76" w16cid:durableId="2093312450">
-    <w:abstractNumId w:val="57"/>
+    <w:abstractNumId w:val="64"/>
   </w:num>
   <w:num w:numId="77" w16cid:durableId="1604610543">
-    <w:abstractNumId w:val="28"/>
+    <w:abstractNumId w:val="31"/>
   </w:num>
   <w:num w:numId="78" w16cid:durableId="107938813">
-    <w:abstractNumId w:val="39"/>
+    <w:abstractNumId w:val="44"/>
   </w:num>
   <w:num w:numId="79" w16cid:durableId="1852066157">
-    <w:abstractNumId w:val="61"/>
+    <w:abstractNumId w:val="68"/>
   </w:num>
   <w:num w:numId="80" w16cid:durableId="415708782">
+    <w:abstractNumId w:val="62"/>
+  </w:num>
+  <w:num w:numId="81" w16cid:durableId="2075472443">
+    <w:abstractNumId w:val="47"/>
+  </w:num>
+  <w:num w:numId="82" w16cid:durableId="1515075778">
+    <w:abstractNumId w:val="35"/>
+  </w:num>
+  <w:num w:numId="83" w16cid:durableId="1365595720">
     <w:abstractNumId w:val="55"/>
   </w:num>
-  <w:num w:numId="81" w16cid:durableId="2075472443">
-    <w:abstractNumId w:val="41"/>
+  <w:num w:numId="84" w16cid:durableId="296227787">
+    <w:abstractNumId w:val="33"/>
+  </w:num>
+  <w:num w:numId="85" w16cid:durableId="1341617522">
+    <w:abstractNumId w:val="71"/>
+  </w:num>
+  <w:num w:numId="86" w16cid:durableId="1966504404">
+    <w:abstractNumId w:val="16"/>
+  </w:num>
+  <w:num w:numId="87" w16cid:durableId="269364357">
+    <w:abstractNumId w:val="46"/>
+  </w:num>
+  <w:num w:numId="88" w16cid:durableId="2133861584">
+    <w:abstractNumId w:val="10"/>
+  </w:num>
+  <w:num w:numId="89" w16cid:durableId="1026642138">
+    <w:abstractNumId w:val="28"/>
   </w:num>
 </w:numbering>
 </file>

</xml_diff>